<commit_message>
feat[SO]: input output operation practicum
</commit_message>
<xml_diff>
--- a/SEMESTER2/Sistem Operasi/report/LAPORAN Input Output Lavina 14 1B SIB.docx
+++ b/SEMESTER2/Sistem Operasi/report/LAPORAN Input Output Lavina 14 1B SIB.docx
@@ -4,7 +4,7 @@
   <w:body>
     <w:p>
       <w:pPr>
-        <w:spacing w:before="78"/>
+        <w:spacing w:before="78" w:line="360" w:lineRule="auto"/>
         <w:jc w:val="center"/>
         <w:rPr>
           <w:rFonts w:asciiTheme="minorHAnsi" w:hAnsiTheme="minorHAnsi" w:cstheme="minorHAnsi"/>
@@ -29,7 +29,7 @@
     </w:p>
     <w:p>
       <w:pPr>
-        <w:spacing w:before="78"/>
+        <w:spacing w:before="78" w:line="360" w:lineRule="auto"/>
         <w:jc w:val="center"/>
         <w:rPr>
           <w:rFonts w:asciiTheme="minorHAnsi" w:hAnsiTheme="minorHAnsi" w:cstheme="minorHAnsi"/>
@@ -78,7 +78,7 @@
     </w:p>
     <w:p>
       <w:pPr>
-        <w:spacing w:before="78"/>
+        <w:spacing w:before="78" w:line="360" w:lineRule="auto"/>
         <w:jc w:val="center"/>
         <w:rPr>
           <w:rFonts w:asciiTheme="minorHAnsi" w:hAnsiTheme="minorHAnsi" w:cstheme="minorHAnsi"/>
@@ -103,7 +103,7 @@
     </w:p>
     <w:p>
       <w:pPr>
-        <w:spacing w:before="78"/>
+        <w:spacing w:before="78" w:line="360" w:lineRule="auto"/>
         <w:jc w:val="center"/>
         <w:rPr>
           <w:rFonts w:asciiTheme="minorHAnsi" w:hAnsiTheme="minorHAnsi" w:cstheme="minorHAnsi"/>
@@ -142,7 +142,7 @@
     </w:p>
     <w:p>
       <w:pPr>
-        <w:spacing w:before="78"/>
+        <w:spacing w:before="78" w:line="360" w:lineRule="auto"/>
         <w:jc w:val="both"/>
         <w:rPr>
           <w:rFonts w:asciiTheme="minorHAnsi" w:hAnsiTheme="minorHAnsi" w:cstheme="minorHAnsi"/>
@@ -158,12 +158,13 @@
           <w:rFonts w:asciiTheme="minorHAnsi" w:hAnsiTheme="minorHAnsi" w:cstheme="minorHAnsi"/>
           <w:b/>
           <w:bCs/>
+          <w:noProof/>
           <w:sz w:val="28"/>
           <w:szCs w:val="32"/>
           <w:lang w:val="en-US"/>
         </w:rPr>
         <w:drawing>
-          <wp:inline distT="0" distB="0" distL="0" distR="0" wp14:anchorId="5A4CEEE3" wp14:editId="08B95C3C">
+          <wp:inline distT="0" distB="0" distL="0" distR="0" wp14:anchorId="6813423B" wp14:editId="366B33D2">
             <wp:extent cx="5664200" cy="2989580"/>
             <wp:effectExtent l="0" t="0" r="0" b="1270"/>
             <wp:docPr id="1393145402" name="Picture 1"/>
@@ -201,7 +202,525 @@
     </w:p>
     <w:p>
       <w:pPr>
-        <w:spacing w:before="78"/>
+        <w:spacing w:before="78" w:line="360" w:lineRule="auto"/>
+        <w:jc w:val="both"/>
+        <w:rPr>
+          <w:rFonts w:asciiTheme="minorHAnsi" w:hAnsiTheme="minorHAnsi" w:cstheme="minorHAnsi"/>
+          <w:b/>
+          <w:bCs/>
+          <w:sz w:val="24"/>
+          <w:szCs w:val="28"/>
+          <w:lang w:val="en-US"/>
+        </w:rPr>
+      </w:pPr>
+      <w:r>
+        <w:rPr>
+          <w:rFonts w:asciiTheme="minorHAnsi" w:hAnsiTheme="minorHAnsi" w:cstheme="minorHAnsi"/>
+          <w:b/>
+          <w:bCs/>
+          <w:sz w:val="24"/>
+          <w:szCs w:val="28"/>
+          <w:lang w:val="en-US"/>
+        </w:rPr>
+        <w:t xml:space="preserve">Percobaan 2: </w:t>
+      </w:r>
+      <w:proofErr w:type="spellStart"/>
+      <w:r>
+        <w:rPr>
+          <w:rFonts w:asciiTheme="minorHAnsi" w:hAnsiTheme="minorHAnsi" w:cstheme="minorHAnsi"/>
+          <w:b/>
+          <w:bCs/>
+          <w:sz w:val="24"/>
+          <w:szCs w:val="28"/>
+          <w:lang w:val="en-US"/>
+        </w:rPr>
+        <w:t>Pembelokan</w:t>
+      </w:r>
+      <w:proofErr w:type="spellEnd"/>
+      <w:r>
+        <w:rPr>
+          <w:rFonts w:asciiTheme="minorHAnsi" w:hAnsiTheme="minorHAnsi" w:cstheme="minorHAnsi"/>
+          <w:b/>
+          <w:bCs/>
+          <w:sz w:val="24"/>
+          <w:szCs w:val="28"/>
+          <w:lang w:val="en-US"/>
+        </w:rPr>
+        <w:t xml:space="preserve"> (redirection)</w:t>
+      </w:r>
+    </w:p>
+    <w:p>
+      <w:pPr>
+        <w:spacing w:before="78" w:line="360" w:lineRule="auto"/>
+        <w:jc w:val="both"/>
+        <w:rPr>
+          <w:rFonts w:asciiTheme="minorHAnsi" w:hAnsiTheme="minorHAnsi" w:cstheme="minorHAnsi"/>
+          <w:b/>
+          <w:bCs/>
+          <w:sz w:val="24"/>
+          <w:szCs w:val="28"/>
+          <w:lang w:val="en-US"/>
+        </w:rPr>
+      </w:pPr>
+      <w:r>
+        <w:rPr>
+          <w:rFonts w:asciiTheme="minorHAnsi" w:hAnsiTheme="minorHAnsi" w:cstheme="minorHAnsi"/>
+          <w:b/>
+          <w:bCs/>
+          <w:sz w:val="24"/>
+          <w:szCs w:val="28"/>
+          <w:lang w:val="en-US"/>
+        </w:rPr>
+        <w:drawing>
+          <wp:inline distT="0" distB="0" distL="0" distR="0" wp14:anchorId="58D33052" wp14:editId="38F191AE">
+            <wp:extent cx="5610860" cy="2447925"/>
+            <wp:effectExtent l="0" t="0" r="8890" b="9525"/>
+            <wp:docPr id="472514486" name="Picture 1"/>
+            <wp:cNvGraphicFramePr>
+              <a:graphicFrameLocks xmlns:a="http://schemas.openxmlformats.org/drawingml/2006/main" noChangeAspect="1"/>
+            </wp:cNvGraphicFramePr>
+            <a:graphic xmlns:a="http://schemas.openxmlformats.org/drawingml/2006/main">
+              <a:graphicData uri="http://schemas.openxmlformats.org/drawingml/2006/picture">
+                <pic:pic xmlns:pic="http://schemas.openxmlformats.org/drawingml/2006/picture">
+                  <pic:nvPicPr>
+                    <pic:cNvPr id="1177641815" name=""/>
+                    <pic:cNvPicPr/>
+                  </pic:nvPicPr>
+                  <pic:blipFill rotWithShape="1">
+                    <a:blip r:embed="rId8"/>
+                    <a:srcRect b="58613"/>
+                    <a:stretch/>
+                  </pic:blipFill>
+                  <pic:spPr bwMode="auto">
+                    <a:xfrm>
+                      <a:off x="0" y="0"/>
+                      <a:ext cx="5633166" cy="2457657"/>
+                    </a:xfrm>
+                    <a:prstGeom prst="rect">
+                      <a:avLst/>
+                    </a:prstGeom>
+                    <a:ln>
+                      <a:noFill/>
+                    </a:ln>
+                    <a:extLst>
+                      <a:ext uri="{53640926-AAD7-44D8-BBD7-CCE9431645EC}">
+                        <a14:shadowObscured xmlns:a14="http://schemas.microsoft.com/office/drawing/2010/main"/>
+                      </a:ext>
+                    </a:extLst>
+                  </pic:spPr>
+                </pic:pic>
+              </a:graphicData>
+            </a:graphic>
+          </wp:inline>
+        </w:drawing>
+      </w:r>
+    </w:p>
+    <w:p>
+      <w:pPr>
+        <w:spacing w:before="78" w:line="360" w:lineRule="auto"/>
+        <w:jc w:val="both"/>
+        <w:rPr>
+          <w:rFonts w:asciiTheme="minorHAnsi" w:hAnsiTheme="minorHAnsi" w:cstheme="minorHAnsi"/>
+          <w:b/>
+          <w:bCs/>
+          <w:sz w:val="24"/>
+          <w:szCs w:val="28"/>
+          <w:lang w:val="en-US"/>
+        </w:rPr>
+      </w:pPr>
+    </w:p>
+    <w:p>
+      <w:pPr>
+        <w:spacing w:before="78" w:line="360" w:lineRule="auto"/>
+        <w:jc w:val="both"/>
+        <w:rPr>
+          <w:rFonts w:asciiTheme="minorHAnsi" w:hAnsiTheme="minorHAnsi" w:cstheme="minorHAnsi"/>
+          <w:b/>
+          <w:bCs/>
+          <w:sz w:val="24"/>
+          <w:szCs w:val="28"/>
+          <w:lang w:val="en-US"/>
+        </w:rPr>
+      </w:pPr>
+      <w:r>
+        <w:rPr>
+          <w:rFonts w:asciiTheme="minorHAnsi" w:hAnsiTheme="minorHAnsi" w:cstheme="minorHAnsi"/>
+          <w:b/>
+          <w:bCs/>
+          <w:sz w:val="24"/>
+          <w:szCs w:val="28"/>
+          <w:lang w:val="en-US"/>
+        </w:rPr>
+        <w:lastRenderedPageBreak/>
+        <w:drawing>
+          <wp:inline distT="0" distB="0" distL="0" distR="0" wp14:anchorId="295A9011" wp14:editId="226AF149">
+            <wp:extent cx="5610225" cy="3524250"/>
+            <wp:effectExtent l="0" t="0" r="9525" b="0"/>
+            <wp:docPr id="1177641815" name="Picture 1"/>
+            <wp:cNvGraphicFramePr>
+              <a:graphicFrameLocks xmlns:a="http://schemas.openxmlformats.org/drawingml/2006/main" noChangeAspect="1"/>
+            </wp:cNvGraphicFramePr>
+            <a:graphic xmlns:a="http://schemas.openxmlformats.org/drawingml/2006/main">
+              <a:graphicData uri="http://schemas.openxmlformats.org/drawingml/2006/picture">
+                <pic:pic xmlns:pic="http://schemas.openxmlformats.org/drawingml/2006/picture">
+                  <pic:nvPicPr>
+                    <pic:cNvPr id="1177641815" name=""/>
+                    <pic:cNvPicPr/>
+                  </pic:nvPicPr>
+                  <pic:blipFill rotWithShape="1">
+                    <a:blip r:embed="rId8"/>
+                    <a:srcRect t="40101" b="307"/>
+                    <a:stretch/>
+                  </pic:blipFill>
+                  <pic:spPr bwMode="auto">
+                    <a:xfrm>
+                      <a:off x="0" y="0"/>
+                      <a:ext cx="5633166" cy="3538661"/>
+                    </a:xfrm>
+                    <a:prstGeom prst="rect">
+                      <a:avLst/>
+                    </a:prstGeom>
+                    <a:ln>
+                      <a:noFill/>
+                    </a:ln>
+                    <a:extLst>
+                      <a:ext uri="{53640926-AAD7-44D8-BBD7-CCE9431645EC}">
+                        <a14:shadowObscured xmlns:a14="http://schemas.microsoft.com/office/drawing/2010/main"/>
+                      </a:ext>
+                    </a:extLst>
+                  </pic:spPr>
+                </pic:pic>
+              </a:graphicData>
+            </a:graphic>
+          </wp:inline>
+        </w:drawing>
+      </w:r>
+    </w:p>
+    <w:p>
+      <w:pPr>
+        <w:spacing w:before="78" w:line="360" w:lineRule="auto"/>
+        <w:jc w:val="both"/>
+        <w:rPr>
+          <w:rFonts w:asciiTheme="minorHAnsi" w:hAnsiTheme="minorHAnsi" w:cstheme="minorHAnsi"/>
+          <w:b/>
+          <w:bCs/>
+          <w:sz w:val="24"/>
+          <w:szCs w:val="28"/>
+          <w:lang w:val="en-US"/>
+        </w:rPr>
+      </w:pPr>
+      <w:r>
+        <w:rPr>
+          <w:rFonts w:asciiTheme="minorHAnsi" w:hAnsiTheme="minorHAnsi" w:cstheme="minorHAnsi"/>
+          <w:b/>
+          <w:bCs/>
+          <w:sz w:val="24"/>
+          <w:szCs w:val="28"/>
+          <w:lang w:val="en-US"/>
+        </w:rPr>
+        <w:drawing>
+          <wp:inline distT="0" distB="0" distL="0" distR="0" wp14:anchorId="53A35C61" wp14:editId="5EFBE710">
+            <wp:extent cx="5664200" cy="4152900"/>
+            <wp:effectExtent l="0" t="0" r="0" b="0"/>
+            <wp:docPr id="1076277766" name="Picture 1"/>
+            <wp:cNvGraphicFramePr>
+              <a:graphicFrameLocks xmlns:a="http://schemas.openxmlformats.org/drawingml/2006/main" noChangeAspect="1"/>
+            </wp:cNvGraphicFramePr>
+            <a:graphic xmlns:a="http://schemas.openxmlformats.org/drawingml/2006/main">
+              <a:graphicData uri="http://schemas.openxmlformats.org/drawingml/2006/picture">
+                <pic:pic xmlns:pic="http://schemas.openxmlformats.org/drawingml/2006/picture">
+                  <pic:nvPicPr>
+                    <pic:cNvPr id="614638382" name=""/>
+                    <pic:cNvPicPr/>
+                  </pic:nvPicPr>
+                  <pic:blipFill rotWithShape="1">
+                    <a:blip r:embed="rId9"/>
+                    <a:srcRect t="1" b="30446"/>
+                    <a:stretch/>
+                  </pic:blipFill>
+                  <pic:spPr bwMode="auto">
+                    <a:xfrm>
+                      <a:off x="0" y="0"/>
+                      <a:ext cx="5664200" cy="4152900"/>
+                    </a:xfrm>
+                    <a:prstGeom prst="rect">
+                      <a:avLst/>
+                    </a:prstGeom>
+                    <a:ln>
+                      <a:noFill/>
+                    </a:ln>
+                    <a:extLst>
+                      <a:ext uri="{53640926-AAD7-44D8-BBD7-CCE9431645EC}">
+                        <a14:shadowObscured xmlns:a14="http://schemas.microsoft.com/office/drawing/2010/main"/>
+                      </a:ext>
+                    </a:extLst>
+                  </pic:spPr>
+                </pic:pic>
+              </a:graphicData>
+            </a:graphic>
+          </wp:inline>
+        </w:drawing>
+      </w:r>
+    </w:p>
+    <w:p>
+      <w:pPr>
+        <w:spacing w:before="78" w:line="360" w:lineRule="auto"/>
+        <w:jc w:val="both"/>
+        <w:rPr>
+          <w:rFonts w:asciiTheme="minorHAnsi" w:hAnsiTheme="minorHAnsi" w:cstheme="minorHAnsi"/>
+          <w:b/>
+          <w:bCs/>
+          <w:sz w:val="24"/>
+          <w:szCs w:val="28"/>
+          <w:lang w:val="en-US"/>
+        </w:rPr>
+      </w:pPr>
+    </w:p>
+    <w:p>
+      <w:pPr>
+        <w:spacing w:before="78" w:line="360" w:lineRule="auto"/>
+        <w:jc w:val="both"/>
+        <w:rPr>
+          <w:rFonts w:asciiTheme="minorHAnsi" w:hAnsiTheme="minorHAnsi" w:cstheme="minorHAnsi"/>
+          <w:b/>
+          <w:bCs/>
+          <w:sz w:val="24"/>
+          <w:szCs w:val="28"/>
+          <w:lang w:val="en-US"/>
+        </w:rPr>
+      </w:pPr>
+      <w:r>
+        <w:rPr>
+          <w:rFonts w:asciiTheme="minorHAnsi" w:hAnsiTheme="minorHAnsi" w:cstheme="minorHAnsi"/>
+          <w:b/>
+          <w:bCs/>
+          <w:sz w:val="24"/>
+          <w:szCs w:val="28"/>
+          <w:lang w:val="en-US"/>
+        </w:rPr>
+        <w:lastRenderedPageBreak/>
+        <w:drawing>
+          <wp:inline distT="0" distB="0" distL="0" distR="0" wp14:anchorId="12D11768" wp14:editId="1A8195F6">
+            <wp:extent cx="5664200" cy="1752600"/>
+            <wp:effectExtent l="0" t="0" r="0" b="0"/>
+            <wp:docPr id="614638382" name="Picture 1"/>
+            <wp:cNvGraphicFramePr>
+              <a:graphicFrameLocks xmlns:a="http://schemas.openxmlformats.org/drawingml/2006/main" noChangeAspect="1"/>
+            </wp:cNvGraphicFramePr>
+            <a:graphic xmlns:a="http://schemas.openxmlformats.org/drawingml/2006/main">
+              <a:graphicData uri="http://schemas.openxmlformats.org/drawingml/2006/picture">
+                <pic:pic xmlns:pic="http://schemas.openxmlformats.org/drawingml/2006/picture">
+                  <pic:nvPicPr>
+                    <pic:cNvPr id="614638382" name=""/>
+                    <pic:cNvPicPr/>
+                  </pic:nvPicPr>
+                  <pic:blipFill rotWithShape="1">
+                    <a:blip r:embed="rId9"/>
+                    <a:srcRect t="69555" b="1092"/>
+                    <a:stretch/>
+                  </pic:blipFill>
+                  <pic:spPr bwMode="auto">
+                    <a:xfrm>
+                      <a:off x="0" y="0"/>
+                      <a:ext cx="5664200" cy="1752600"/>
+                    </a:xfrm>
+                    <a:prstGeom prst="rect">
+                      <a:avLst/>
+                    </a:prstGeom>
+                    <a:ln>
+                      <a:noFill/>
+                    </a:ln>
+                    <a:extLst>
+                      <a:ext uri="{53640926-AAD7-44D8-BBD7-CCE9431645EC}">
+                        <a14:shadowObscured xmlns:a14="http://schemas.microsoft.com/office/drawing/2010/main"/>
+                      </a:ext>
+                    </a:extLst>
+                  </pic:spPr>
+                </pic:pic>
+              </a:graphicData>
+            </a:graphic>
+          </wp:inline>
+        </w:drawing>
+      </w:r>
+    </w:p>
+    <w:p>
+      <w:pPr>
+        <w:spacing w:before="78" w:line="360" w:lineRule="auto"/>
+        <w:jc w:val="both"/>
+        <w:rPr>
+          <w:rFonts w:asciiTheme="minorHAnsi" w:hAnsiTheme="minorHAnsi" w:cstheme="minorHAnsi"/>
+          <w:b/>
+          <w:bCs/>
+          <w:sz w:val="24"/>
+          <w:szCs w:val="28"/>
+          <w:lang w:val="en-US"/>
+        </w:rPr>
+      </w:pPr>
+      <w:r>
+        <w:rPr>
+          <w:rFonts w:asciiTheme="minorHAnsi" w:hAnsiTheme="minorHAnsi" w:cstheme="minorHAnsi"/>
+          <w:b/>
+          <w:bCs/>
+          <w:sz w:val="24"/>
+          <w:szCs w:val="28"/>
+          <w:lang w:val="en-US"/>
+        </w:rPr>
+        <w:drawing>
+          <wp:inline distT="0" distB="0" distL="0" distR="0" wp14:anchorId="5789A20D" wp14:editId="6FD554C3">
+            <wp:extent cx="5664200" cy="4848225"/>
+            <wp:effectExtent l="0" t="0" r="0" b="9525"/>
+            <wp:docPr id="911594787" name="Picture 1"/>
+            <wp:cNvGraphicFramePr>
+              <a:graphicFrameLocks xmlns:a="http://schemas.openxmlformats.org/drawingml/2006/main" noChangeAspect="1"/>
+            </wp:cNvGraphicFramePr>
+            <a:graphic xmlns:a="http://schemas.openxmlformats.org/drawingml/2006/main">
+              <a:graphicData uri="http://schemas.openxmlformats.org/drawingml/2006/picture">
+                <pic:pic xmlns:pic="http://schemas.openxmlformats.org/drawingml/2006/picture">
+                  <pic:nvPicPr>
+                    <pic:cNvPr id="911594787" name=""/>
+                    <pic:cNvPicPr/>
+                  </pic:nvPicPr>
+                  <pic:blipFill rotWithShape="1">
+                    <a:blip r:embed="rId10"/>
+                    <a:srcRect b="18802"/>
+                    <a:stretch/>
+                  </pic:blipFill>
+                  <pic:spPr bwMode="auto">
+                    <a:xfrm>
+                      <a:off x="0" y="0"/>
+                      <a:ext cx="5664200" cy="4848225"/>
+                    </a:xfrm>
+                    <a:prstGeom prst="rect">
+                      <a:avLst/>
+                    </a:prstGeom>
+                    <a:ln>
+                      <a:noFill/>
+                    </a:ln>
+                    <a:extLst>
+                      <a:ext uri="{53640926-AAD7-44D8-BBD7-CCE9431645EC}">
+                        <a14:shadowObscured xmlns:a14="http://schemas.microsoft.com/office/drawing/2010/main"/>
+                      </a:ext>
+                    </a:extLst>
+                  </pic:spPr>
+                </pic:pic>
+              </a:graphicData>
+            </a:graphic>
+          </wp:inline>
+        </w:drawing>
+      </w:r>
+    </w:p>
+    <w:p>
+      <w:pPr>
+        <w:spacing w:before="78" w:line="360" w:lineRule="auto"/>
+        <w:jc w:val="both"/>
+        <w:rPr>
+          <w:rFonts w:asciiTheme="minorHAnsi" w:hAnsiTheme="minorHAnsi" w:cstheme="minorHAnsi"/>
+          <w:b/>
+          <w:bCs/>
+          <w:sz w:val="24"/>
+          <w:szCs w:val="28"/>
+          <w:lang w:val="en-US"/>
+        </w:rPr>
+      </w:pPr>
+    </w:p>
+    <w:p>
+      <w:pPr>
+        <w:spacing w:before="78" w:line="360" w:lineRule="auto"/>
+        <w:jc w:val="both"/>
+        <w:rPr>
+          <w:rFonts w:asciiTheme="minorHAnsi" w:hAnsiTheme="minorHAnsi" w:cstheme="minorHAnsi"/>
+          <w:b/>
+          <w:bCs/>
+          <w:sz w:val="24"/>
+          <w:szCs w:val="28"/>
+          <w:lang w:val="en-US"/>
+        </w:rPr>
+      </w:pPr>
+    </w:p>
+    <w:p>
+      <w:pPr>
+        <w:spacing w:before="78" w:line="360" w:lineRule="auto"/>
+        <w:jc w:val="both"/>
+        <w:rPr>
+          <w:rFonts w:asciiTheme="minorHAnsi" w:hAnsiTheme="minorHAnsi" w:cstheme="minorHAnsi"/>
+          <w:b/>
+          <w:bCs/>
+          <w:sz w:val="24"/>
+          <w:szCs w:val="28"/>
+          <w:lang w:val="en-US"/>
+        </w:rPr>
+      </w:pPr>
+    </w:p>
+    <w:p>
+      <w:pPr>
+        <w:spacing w:before="78" w:line="360" w:lineRule="auto"/>
+        <w:jc w:val="both"/>
+        <w:rPr>
+          <w:rFonts w:asciiTheme="minorHAnsi" w:hAnsiTheme="minorHAnsi" w:cstheme="minorHAnsi"/>
+          <w:b/>
+          <w:bCs/>
+          <w:sz w:val="24"/>
+          <w:szCs w:val="28"/>
+          <w:lang w:val="en-US"/>
+        </w:rPr>
+      </w:pPr>
+      <w:r>
+        <w:rPr>
+          <w:rFonts w:asciiTheme="minorHAnsi" w:hAnsiTheme="minorHAnsi" w:cstheme="minorHAnsi"/>
+          <w:b/>
+          <w:bCs/>
+          <w:sz w:val="24"/>
+          <w:szCs w:val="28"/>
+          <w:lang w:val="en-US"/>
+        </w:rPr>
+        <w:lastRenderedPageBreak/>
+        <w:drawing>
+          <wp:inline distT="0" distB="0" distL="0" distR="0" wp14:anchorId="1B3F1925" wp14:editId="3BF9D1C0">
+            <wp:extent cx="5664200" cy="2018030"/>
+            <wp:effectExtent l="0" t="0" r="0" b="1270"/>
+            <wp:docPr id="1993728577" name="Picture 1"/>
+            <wp:cNvGraphicFramePr>
+              <a:graphicFrameLocks xmlns:a="http://schemas.openxmlformats.org/drawingml/2006/main" noChangeAspect="1"/>
+            </wp:cNvGraphicFramePr>
+            <a:graphic xmlns:a="http://schemas.openxmlformats.org/drawingml/2006/main">
+              <a:graphicData uri="http://schemas.openxmlformats.org/drawingml/2006/picture">
+                <pic:pic xmlns:pic="http://schemas.openxmlformats.org/drawingml/2006/picture">
+                  <pic:nvPicPr>
+                    <pic:cNvPr id="1993728577" name=""/>
+                    <pic:cNvPicPr/>
+                  </pic:nvPicPr>
+                  <pic:blipFill rotWithShape="1">
+                    <a:blip r:embed="rId11"/>
+                    <a:srcRect t="66203"/>
+                    <a:stretch/>
+                  </pic:blipFill>
+                  <pic:spPr bwMode="auto">
+                    <a:xfrm>
+                      <a:off x="0" y="0"/>
+                      <a:ext cx="5664200" cy="2018030"/>
+                    </a:xfrm>
+                    <a:prstGeom prst="rect">
+                      <a:avLst/>
+                    </a:prstGeom>
+                    <a:ln>
+                      <a:noFill/>
+                    </a:ln>
+                    <a:extLst>
+                      <a:ext uri="{53640926-AAD7-44D8-BBD7-CCE9431645EC}">
+                        <a14:shadowObscured xmlns:a14="http://schemas.microsoft.com/office/drawing/2010/main"/>
+                      </a:ext>
+                    </a:extLst>
+                  </pic:spPr>
+                </pic:pic>
+              </a:graphicData>
+            </a:graphic>
+          </wp:inline>
+        </w:drawing>
+      </w:r>
+    </w:p>
+    <w:p>
+      <w:pPr>
+        <w:spacing w:before="78" w:line="360" w:lineRule="auto"/>
         <w:jc w:val="both"/>
         <w:rPr>
           <w:rFonts w:asciiTheme="minorHAnsi" w:hAnsiTheme="minorHAnsi" w:cstheme="minorHAnsi"/>
@@ -212,59 +731,2993 @@
           <w:lang w:val="en-US"/>
         </w:rPr>
       </w:pPr>
-    </w:p>
-    <w:p>
-      <w:pPr>
+      <w:r>
+        <w:rPr>
+          <w:rFonts w:asciiTheme="minorHAnsi" w:hAnsiTheme="minorHAnsi" w:cstheme="minorHAnsi"/>
+          <w:b/>
+          <w:bCs/>
+          <w:sz w:val="28"/>
+          <w:szCs w:val="32"/>
+          <w:lang w:val="en-US"/>
+        </w:rPr>
+        <w:drawing>
+          <wp:inline distT="0" distB="0" distL="0" distR="0" wp14:anchorId="29674B52" wp14:editId="08F3C7A4">
+            <wp:extent cx="5664200" cy="5970905"/>
+            <wp:effectExtent l="0" t="0" r="0" b="0"/>
+            <wp:docPr id="889169825" name="Picture 1"/>
+            <wp:cNvGraphicFramePr>
+              <a:graphicFrameLocks xmlns:a="http://schemas.openxmlformats.org/drawingml/2006/main" noChangeAspect="1"/>
+            </wp:cNvGraphicFramePr>
+            <a:graphic xmlns:a="http://schemas.openxmlformats.org/drawingml/2006/main">
+              <a:graphicData uri="http://schemas.openxmlformats.org/drawingml/2006/picture">
+                <pic:pic xmlns:pic="http://schemas.openxmlformats.org/drawingml/2006/picture">
+                  <pic:nvPicPr>
+                    <pic:cNvPr id="889169825" name=""/>
+                    <pic:cNvPicPr/>
+                  </pic:nvPicPr>
+                  <pic:blipFill>
+                    <a:blip r:embed="rId12"/>
+                    <a:stretch>
+                      <a:fillRect/>
+                    </a:stretch>
+                  </pic:blipFill>
+                  <pic:spPr>
+                    <a:xfrm>
+                      <a:off x="0" y="0"/>
+                      <a:ext cx="5664200" cy="5970905"/>
+                    </a:xfrm>
+                    <a:prstGeom prst="rect">
+                      <a:avLst/>
+                    </a:prstGeom>
+                  </pic:spPr>
+                </pic:pic>
+              </a:graphicData>
+            </a:graphic>
+          </wp:inline>
+        </w:drawing>
+      </w:r>
+    </w:p>
+    <w:p>
+      <w:pPr>
+        <w:spacing w:before="78" w:line="360" w:lineRule="auto"/>
+        <w:jc w:val="both"/>
+        <w:rPr>
+          <w:rFonts w:asciiTheme="minorHAnsi" w:hAnsiTheme="minorHAnsi" w:cstheme="minorHAnsi"/>
+          <w:b/>
+          <w:bCs/>
+          <w:sz w:val="28"/>
+          <w:szCs w:val="32"/>
+          <w:lang w:val="en-US"/>
+        </w:rPr>
+      </w:pPr>
+    </w:p>
+    <w:p>
+      <w:pPr>
+        <w:spacing w:before="78" w:line="360" w:lineRule="auto"/>
+        <w:jc w:val="both"/>
+        <w:rPr>
+          <w:rFonts w:asciiTheme="minorHAnsi" w:hAnsiTheme="minorHAnsi" w:cstheme="minorHAnsi"/>
+          <w:b/>
+          <w:bCs/>
+          <w:sz w:val="28"/>
+          <w:szCs w:val="32"/>
+          <w:lang w:val="en-US"/>
+        </w:rPr>
+      </w:pPr>
+      <w:r>
+        <w:rPr>
+          <w:rFonts w:asciiTheme="minorHAnsi" w:hAnsiTheme="minorHAnsi" w:cstheme="minorHAnsi"/>
+          <w:b/>
+          <w:bCs/>
+          <w:sz w:val="28"/>
+          <w:szCs w:val="32"/>
+          <w:lang w:val="en-US"/>
+        </w:rPr>
+        <w:lastRenderedPageBreak/>
+        <w:drawing>
+          <wp:inline distT="0" distB="0" distL="0" distR="0" wp14:anchorId="0B535642" wp14:editId="5F825F37">
+            <wp:extent cx="5664200" cy="4867275"/>
+            <wp:effectExtent l="0" t="0" r="0" b="9525"/>
+            <wp:docPr id="1653192131" name="Picture 1"/>
+            <wp:cNvGraphicFramePr>
+              <a:graphicFrameLocks xmlns:a="http://schemas.openxmlformats.org/drawingml/2006/main" noChangeAspect="1"/>
+            </wp:cNvGraphicFramePr>
+            <a:graphic xmlns:a="http://schemas.openxmlformats.org/drawingml/2006/main">
+              <a:graphicData uri="http://schemas.openxmlformats.org/drawingml/2006/picture">
+                <pic:pic xmlns:pic="http://schemas.openxmlformats.org/drawingml/2006/picture">
+                  <pic:nvPicPr>
+                    <pic:cNvPr id="1653192131" name=""/>
+                    <pic:cNvPicPr/>
+                  </pic:nvPicPr>
+                  <pic:blipFill rotWithShape="1">
+                    <a:blip r:embed="rId13"/>
+                    <a:srcRect b="18483"/>
+                    <a:stretch/>
+                  </pic:blipFill>
+                  <pic:spPr bwMode="auto">
+                    <a:xfrm>
+                      <a:off x="0" y="0"/>
+                      <a:ext cx="5664200" cy="4867275"/>
+                    </a:xfrm>
+                    <a:prstGeom prst="rect">
+                      <a:avLst/>
+                    </a:prstGeom>
+                    <a:ln>
+                      <a:noFill/>
+                    </a:ln>
+                    <a:extLst>
+                      <a:ext uri="{53640926-AAD7-44D8-BBD7-CCE9431645EC}">
+                        <a14:shadowObscured xmlns:a14="http://schemas.microsoft.com/office/drawing/2010/main"/>
+                      </a:ext>
+                    </a:extLst>
+                  </pic:spPr>
+                </pic:pic>
+              </a:graphicData>
+            </a:graphic>
+          </wp:inline>
+        </w:drawing>
+      </w:r>
+    </w:p>
+    <w:p>
+      <w:pPr>
+        <w:spacing w:before="78" w:line="360" w:lineRule="auto"/>
+        <w:jc w:val="both"/>
+        <w:rPr>
+          <w:rFonts w:asciiTheme="minorHAnsi" w:hAnsiTheme="minorHAnsi" w:cstheme="minorHAnsi"/>
+          <w:b/>
+          <w:bCs/>
+          <w:sz w:val="28"/>
+          <w:szCs w:val="32"/>
+          <w:lang w:val="en-US"/>
+        </w:rPr>
+      </w:pPr>
+      <w:r>
+        <w:rPr>
+          <w:rFonts w:asciiTheme="minorHAnsi" w:hAnsiTheme="minorHAnsi" w:cstheme="minorHAnsi"/>
+          <w:b/>
+          <w:bCs/>
+          <w:sz w:val="28"/>
+          <w:szCs w:val="32"/>
+          <w:lang w:val="en-US"/>
+        </w:rPr>
+        <w:drawing>
+          <wp:inline distT="0" distB="0" distL="0" distR="0" wp14:anchorId="28FF8111" wp14:editId="20A4543A">
+            <wp:extent cx="5664200" cy="1903730"/>
+            <wp:effectExtent l="0" t="0" r="0" b="1270"/>
+            <wp:docPr id="749291555" name="Picture 1"/>
+            <wp:cNvGraphicFramePr>
+              <a:graphicFrameLocks xmlns:a="http://schemas.openxmlformats.org/drawingml/2006/main" noChangeAspect="1"/>
+            </wp:cNvGraphicFramePr>
+            <a:graphic xmlns:a="http://schemas.openxmlformats.org/drawingml/2006/main">
+              <a:graphicData uri="http://schemas.openxmlformats.org/drawingml/2006/picture">
+                <pic:pic xmlns:pic="http://schemas.openxmlformats.org/drawingml/2006/picture">
+                  <pic:nvPicPr>
+                    <pic:cNvPr id="749291555" name=""/>
+                    <pic:cNvPicPr/>
+                  </pic:nvPicPr>
+                  <pic:blipFill rotWithShape="1">
+                    <a:blip r:embed="rId14"/>
+                    <a:srcRect t="68117"/>
+                    <a:stretch/>
+                  </pic:blipFill>
+                  <pic:spPr bwMode="auto">
+                    <a:xfrm>
+                      <a:off x="0" y="0"/>
+                      <a:ext cx="5664200" cy="1903730"/>
+                    </a:xfrm>
+                    <a:prstGeom prst="rect">
+                      <a:avLst/>
+                    </a:prstGeom>
+                    <a:ln>
+                      <a:noFill/>
+                    </a:ln>
+                    <a:extLst>
+                      <a:ext uri="{53640926-AAD7-44D8-BBD7-CCE9431645EC}">
+                        <a14:shadowObscured xmlns:a14="http://schemas.microsoft.com/office/drawing/2010/main"/>
+                      </a:ext>
+                    </a:extLst>
+                  </pic:spPr>
+                </pic:pic>
+              </a:graphicData>
+            </a:graphic>
+          </wp:inline>
+        </w:drawing>
+      </w:r>
+    </w:p>
+    <w:p>
+      <w:pPr>
+        <w:spacing w:before="78" w:line="360" w:lineRule="auto"/>
+        <w:jc w:val="both"/>
+        <w:rPr>
+          <w:rFonts w:asciiTheme="minorHAnsi" w:hAnsiTheme="minorHAnsi" w:cstheme="minorHAnsi"/>
+          <w:b/>
+          <w:bCs/>
+          <w:sz w:val="24"/>
+          <w:szCs w:val="28"/>
+          <w:lang w:val="en-US"/>
+        </w:rPr>
+      </w:pPr>
+    </w:p>
+    <w:p>
+      <w:pPr>
+        <w:spacing w:before="78" w:line="360" w:lineRule="auto"/>
+        <w:jc w:val="both"/>
+        <w:rPr>
+          <w:rFonts w:asciiTheme="minorHAnsi" w:hAnsiTheme="minorHAnsi" w:cstheme="minorHAnsi"/>
+          <w:b/>
+          <w:bCs/>
+          <w:sz w:val="24"/>
+          <w:szCs w:val="28"/>
+          <w:lang w:val="en-US"/>
+        </w:rPr>
+      </w:pPr>
+    </w:p>
+    <w:p>
+      <w:pPr>
+        <w:spacing w:before="78" w:line="360" w:lineRule="auto"/>
+        <w:jc w:val="both"/>
+        <w:rPr>
+          <w:rFonts w:asciiTheme="minorHAnsi" w:hAnsiTheme="minorHAnsi" w:cstheme="minorHAnsi"/>
+          <w:b/>
+          <w:bCs/>
+          <w:sz w:val="24"/>
+          <w:szCs w:val="28"/>
+          <w:lang w:val="en-US"/>
+        </w:rPr>
+      </w:pPr>
+    </w:p>
+    <w:p>
+      <w:pPr>
+        <w:spacing w:before="78" w:line="360" w:lineRule="auto"/>
+        <w:jc w:val="both"/>
+        <w:rPr>
+          <w:rFonts w:asciiTheme="minorHAnsi" w:hAnsiTheme="minorHAnsi" w:cstheme="minorHAnsi"/>
+          <w:b/>
+          <w:bCs/>
+          <w:sz w:val="24"/>
+          <w:szCs w:val="28"/>
+          <w:lang w:val="en-US"/>
+        </w:rPr>
+      </w:pPr>
+    </w:p>
+    <w:p>
+      <w:pPr>
+        <w:spacing w:before="78" w:line="360" w:lineRule="auto"/>
+        <w:jc w:val="both"/>
+        <w:rPr>
+          <w:rFonts w:asciiTheme="minorHAnsi" w:hAnsiTheme="minorHAnsi" w:cstheme="minorHAnsi"/>
+          <w:b/>
+          <w:bCs/>
+          <w:sz w:val="24"/>
+          <w:szCs w:val="28"/>
+          <w:lang w:val="en-US"/>
+        </w:rPr>
+      </w:pPr>
+    </w:p>
+    <w:p>
+      <w:pPr>
+        <w:spacing w:before="78" w:line="360" w:lineRule="auto"/>
+        <w:jc w:val="both"/>
+        <w:rPr>
+          <w:rFonts w:asciiTheme="minorHAnsi" w:hAnsiTheme="minorHAnsi" w:cstheme="minorHAnsi"/>
+          <w:b/>
+          <w:bCs/>
+          <w:sz w:val="24"/>
+          <w:szCs w:val="28"/>
+          <w:lang w:val="en-US"/>
+        </w:rPr>
+      </w:pPr>
+      <w:r>
+        <w:rPr>
+          <w:rFonts w:asciiTheme="minorHAnsi" w:hAnsiTheme="minorHAnsi" w:cstheme="minorHAnsi"/>
+          <w:b/>
+          <w:bCs/>
+          <w:sz w:val="24"/>
+          <w:szCs w:val="28"/>
+          <w:lang w:val="en-US"/>
+        </w:rPr>
+        <w:lastRenderedPageBreak/>
+        <w:t>Percobaan 3: Pipa (pipeline)</w:t>
+      </w:r>
+    </w:p>
+    <w:p>
+      <w:pPr>
+        <w:spacing w:before="78" w:line="360" w:lineRule="auto"/>
+        <w:jc w:val="both"/>
+        <w:rPr>
+          <w:rFonts w:asciiTheme="minorHAnsi" w:hAnsiTheme="minorHAnsi" w:cstheme="minorHAnsi"/>
+          <w:b/>
+          <w:bCs/>
+          <w:sz w:val="24"/>
+          <w:szCs w:val="28"/>
+          <w:lang w:val="en-US"/>
+        </w:rPr>
+      </w:pPr>
+      <w:r>
+        <w:rPr>
+          <w:rFonts w:asciiTheme="minorHAnsi" w:hAnsiTheme="minorHAnsi" w:cstheme="minorHAnsi"/>
+          <w:b/>
+          <w:bCs/>
+          <w:sz w:val="24"/>
+          <w:szCs w:val="28"/>
+          <w:lang w:val="en-US"/>
+        </w:rPr>
+        <w:drawing>
+          <wp:inline distT="0" distB="0" distL="0" distR="0" wp14:anchorId="3992EF85" wp14:editId="606E6D6D">
+            <wp:extent cx="5664200" cy="5970905"/>
+            <wp:effectExtent l="0" t="0" r="0" b="0"/>
+            <wp:docPr id="507732674" name="Picture 1"/>
+            <wp:cNvGraphicFramePr>
+              <a:graphicFrameLocks xmlns:a="http://schemas.openxmlformats.org/drawingml/2006/main" noChangeAspect="1"/>
+            </wp:cNvGraphicFramePr>
+            <a:graphic xmlns:a="http://schemas.openxmlformats.org/drawingml/2006/main">
+              <a:graphicData uri="http://schemas.openxmlformats.org/drawingml/2006/picture">
+                <pic:pic xmlns:pic="http://schemas.openxmlformats.org/drawingml/2006/picture">
+                  <pic:nvPicPr>
+                    <pic:cNvPr id="507732674" name=""/>
+                    <pic:cNvPicPr/>
+                  </pic:nvPicPr>
+                  <pic:blipFill>
+                    <a:blip r:embed="rId15"/>
+                    <a:stretch>
+                      <a:fillRect/>
+                    </a:stretch>
+                  </pic:blipFill>
+                  <pic:spPr>
+                    <a:xfrm>
+                      <a:off x="0" y="0"/>
+                      <a:ext cx="5664200" cy="5970905"/>
+                    </a:xfrm>
+                    <a:prstGeom prst="rect">
+                      <a:avLst/>
+                    </a:prstGeom>
+                  </pic:spPr>
+                </pic:pic>
+              </a:graphicData>
+            </a:graphic>
+          </wp:inline>
+        </w:drawing>
+      </w:r>
+    </w:p>
+    <w:p>
+      <w:pPr>
+        <w:spacing w:before="78" w:line="360" w:lineRule="auto"/>
+        <w:jc w:val="both"/>
+        <w:rPr>
+          <w:rFonts w:asciiTheme="minorHAnsi" w:hAnsiTheme="minorHAnsi" w:cstheme="minorHAnsi"/>
+          <w:b/>
+          <w:bCs/>
+          <w:sz w:val="28"/>
+          <w:szCs w:val="32"/>
+          <w:lang w:val="en-US"/>
+        </w:rPr>
+      </w:pPr>
+      <w:r>
+        <w:rPr>
+          <w:rFonts w:asciiTheme="minorHAnsi" w:hAnsiTheme="minorHAnsi" w:cstheme="minorHAnsi"/>
+          <w:b/>
+          <w:bCs/>
+          <w:sz w:val="28"/>
+          <w:szCs w:val="32"/>
+          <w:lang w:val="en-US"/>
+        </w:rPr>
+        <w:lastRenderedPageBreak/>
+        <w:drawing>
+          <wp:inline distT="0" distB="0" distL="0" distR="0" wp14:anchorId="5D7FBC70" wp14:editId="5A34F8A4">
+            <wp:extent cx="5664200" cy="5970905"/>
+            <wp:effectExtent l="0" t="0" r="0" b="0"/>
+            <wp:docPr id="914715003" name="Picture 1"/>
+            <wp:cNvGraphicFramePr>
+              <a:graphicFrameLocks xmlns:a="http://schemas.openxmlformats.org/drawingml/2006/main" noChangeAspect="1"/>
+            </wp:cNvGraphicFramePr>
+            <a:graphic xmlns:a="http://schemas.openxmlformats.org/drawingml/2006/main">
+              <a:graphicData uri="http://schemas.openxmlformats.org/drawingml/2006/picture">
+                <pic:pic xmlns:pic="http://schemas.openxmlformats.org/drawingml/2006/picture">
+                  <pic:nvPicPr>
+                    <pic:cNvPr id="914715003" name=""/>
+                    <pic:cNvPicPr/>
+                  </pic:nvPicPr>
+                  <pic:blipFill>
+                    <a:blip r:embed="rId16"/>
+                    <a:stretch>
+                      <a:fillRect/>
+                    </a:stretch>
+                  </pic:blipFill>
+                  <pic:spPr>
+                    <a:xfrm>
+                      <a:off x="0" y="0"/>
+                      <a:ext cx="5664200" cy="5970905"/>
+                    </a:xfrm>
+                    <a:prstGeom prst="rect">
+                      <a:avLst/>
+                    </a:prstGeom>
+                  </pic:spPr>
+                </pic:pic>
+              </a:graphicData>
+            </a:graphic>
+          </wp:inline>
+        </w:drawing>
+      </w:r>
+    </w:p>
+    <w:p>
+      <w:pPr>
+        <w:spacing w:before="78" w:line="360" w:lineRule="auto"/>
+        <w:jc w:val="both"/>
+        <w:rPr>
+          <w:rFonts w:asciiTheme="minorHAnsi" w:hAnsiTheme="minorHAnsi" w:cstheme="minorHAnsi"/>
+          <w:b/>
+          <w:bCs/>
+          <w:sz w:val="24"/>
+          <w:szCs w:val="28"/>
+          <w:lang w:val="en-US"/>
+        </w:rPr>
+      </w:pPr>
+      <w:r>
+        <w:rPr>
+          <w:rFonts w:asciiTheme="minorHAnsi" w:hAnsiTheme="minorHAnsi" w:cstheme="minorHAnsi"/>
+          <w:b/>
+          <w:bCs/>
+          <w:sz w:val="24"/>
+          <w:szCs w:val="28"/>
+          <w:lang w:val="en-US"/>
+        </w:rPr>
+        <w:t>Percobaan 4: Filter</w:t>
+      </w:r>
+    </w:p>
+    <w:p>
+      <w:pPr>
+        <w:spacing w:before="78" w:line="360" w:lineRule="auto"/>
+        <w:jc w:val="both"/>
+        <w:rPr>
+          <w:rFonts w:asciiTheme="minorHAnsi" w:hAnsiTheme="minorHAnsi" w:cstheme="minorHAnsi"/>
+          <w:b/>
+          <w:bCs/>
+          <w:sz w:val="24"/>
+          <w:szCs w:val="28"/>
+          <w:lang w:val="en-US"/>
+        </w:rPr>
+      </w:pPr>
+      <w:r>
+        <w:rPr>
+          <w:rFonts w:asciiTheme="minorHAnsi" w:hAnsiTheme="minorHAnsi" w:cstheme="minorHAnsi"/>
+          <w:b/>
+          <w:bCs/>
+          <w:sz w:val="24"/>
+          <w:szCs w:val="28"/>
+          <w:lang w:val="en-US"/>
+        </w:rPr>
+        <w:drawing>
+          <wp:inline distT="0" distB="0" distL="0" distR="0" wp14:anchorId="78CC9DE4" wp14:editId="3CB471F3">
+            <wp:extent cx="5664200" cy="1704975"/>
+            <wp:effectExtent l="0" t="0" r="0" b="9525"/>
+            <wp:docPr id="422480606" name="Picture 1"/>
+            <wp:cNvGraphicFramePr>
+              <a:graphicFrameLocks xmlns:a="http://schemas.openxmlformats.org/drawingml/2006/main" noChangeAspect="1"/>
+            </wp:cNvGraphicFramePr>
+            <a:graphic xmlns:a="http://schemas.openxmlformats.org/drawingml/2006/main">
+              <a:graphicData uri="http://schemas.openxmlformats.org/drawingml/2006/picture">
+                <pic:pic xmlns:pic="http://schemas.openxmlformats.org/drawingml/2006/picture">
+                  <pic:nvPicPr>
+                    <pic:cNvPr id="422480606" name=""/>
+                    <pic:cNvPicPr/>
+                  </pic:nvPicPr>
+                  <pic:blipFill rotWithShape="1">
+                    <a:blip r:embed="rId17"/>
+                    <a:srcRect t="8934" b="62511"/>
+                    <a:stretch/>
+                  </pic:blipFill>
+                  <pic:spPr bwMode="auto">
+                    <a:xfrm>
+                      <a:off x="0" y="0"/>
+                      <a:ext cx="5664200" cy="1704975"/>
+                    </a:xfrm>
+                    <a:prstGeom prst="rect">
+                      <a:avLst/>
+                    </a:prstGeom>
+                    <a:ln>
+                      <a:noFill/>
+                    </a:ln>
+                    <a:extLst>
+                      <a:ext uri="{53640926-AAD7-44D8-BBD7-CCE9431645EC}">
+                        <a14:shadowObscured xmlns:a14="http://schemas.microsoft.com/office/drawing/2010/main"/>
+                      </a:ext>
+                    </a:extLst>
+                  </pic:spPr>
+                </pic:pic>
+              </a:graphicData>
+            </a:graphic>
+          </wp:inline>
+        </w:drawing>
+      </w:r>
+    </w:p>
+    <w:p>
+      <w:pPr>
+        <w:spacing w:before="78" w:line="360" w:lineRule="auto"/>
+        <w:jc w:val="both"/>
+        <w:rPr>
+          <w:rFonts w:asciiTheme="minorHAnsi" w:hAnsiTheme="minorHAnsi" w:cstheme="minorHAnsi"/>
+          <w:b/>
+          <w:bCs/>
+          <w:sz w:val="24"/>
+          <w:szCs w:val="28"/>
+          <w:lang w:val="en-US"/>
+        </w:rPr>
+      </w:pPr>
+      <w:r>
+        <w:rPr>
+          <w:rFonts w:asciiTheme="minorHAnsi" w:hAnsiTheme="minorHAnsi" w:cstheme="minorHAnsi"/>
+          <w:b/>
+          <w:bCs/>
+          <w:sz w:val="24"/>
+          <w:szCs w:val="28"/>
+          <w:lang w:val="en-US"/>
+        </w:rPr>
+        <w:lastRenderedPageBreak/>
+        <w:drawing>
+          <wp:inline distT="0" distB="0" distL="0" distR="0" wp14:anchorId="0C2706D2" wp14:editId="5EDAE159">
+            <wp:extent cx="5664200" cy="5970905"/>
+            <wp:effectExtent l="0" t="0" r="0" b="0"/>
+            <wp:docPr id="1780475024" name="Picture 1"/>
+            <wp:cNvGraphicFramePr>
+              <a:graphicFrameLocks xmlns:a="http://schemas.openxmlformats.org/drawingml/2006/main" noChangeAspect="1"/>
+            </wp:cNvGraphicFramePr>
+            <a:graphic xmlns:a="http://schemas.openxmlformats.org/drawingml/2006/main">
+              <a:graphicData uri="http://schemas.openxmlformats.org/drawingml/2006/picture">
+                <pic:pic xmlns:pic="http://schemas.openxmlformats.org/drawingml/2006/picture">
+                  <pic:nvPicPr>
+                    <pic:cNvPr id="1780475024" name=""/>
+                    <pic:cNvPicPr/>
+                  </pic:nvPicPr>
+                  <pic:blipFill>
+                    <a:blip r:embed="rId18"/>
+                    <a:stretch>
+                      <a:fillRect/>
+                    </a:stretch>
+                  </pic:blipFill>
+                  <pic:spPr>
+                    <a:xfrm>
+                      <a:off x="0" y="0"/>
+                      <a:ext cx="5664200" cy="5970905"/>
+                    </a:xfrm>
+                    <a:prstGeom prst="rect">
+                      <a:avLst/>
+                    </a:prstGeom>
+                  </pic:spPr>
+                </pic:pic>
+              </a:graphicData>
+            </a:graphic>
+          </wp:inline>
+        </w:drawing>
+      </w:r>
+    </w:p>
+    <w:p>
+      <w:pPr>
+        <w:spacing w:before="78" w:line="360" w:lineRule="auto"/>
+        <w:jc w:val="both"/>
+        <w:rPr>
+          <w:rFonts w:asciiTheme="minorHAnsi" w:hAnsiTheme="minorHAnsi" w:cstheme="minorHAnsi"/>
+          <w:b/>
+          <w:bCs/>
+          <w:sz w:val="24"/>
+          <w:szCs w:val="28"/>
+          <w:lang w:val="en-US"/>
+        </w:rPr>
+      </w:pPr>
+    </w:p>
+    <w:p>
+      <w:pPr>
+        <w:spacing w:before="78" w:line="360" w:lineRule="auto"/>
+        <w:jc w:val="both"/>
+        <w:rPr>
+          <w:rFonts w:asciiTheme="minorHAnsi" w:hAnsiTheme="minorHAnsi" w:cstheme="minorHAnsi"/>
+          <w:b/>
+          <w:bCs/>
+          <w:sz w:val="24"/>
+          <w:szCs w:val="28"/>
+          <w:lang w:val="en-US"/>
+        </w:rPr>
+      </w:pPr>
+    </w:p>
+    <w:p>
+      <w:pPr>
+        <w:spacing w:before="78" w:line="360" w:lineRule="auto"/>
+        <w:jc w:val="both"/>
+        <w:rPr>
+          <w:rFonts w:asciiTheme="minorHAnsi" w:hAnsiTheme="minorHAnsi" w:cstheme="minorHAnsi"/>
+          <w:b/>
+          <w:bCs/>
+          <w:sz w:val="24"/>
+          <w:szCs w:val="28"/>
+          <w:lang w:val="en-US"/>
+        </w:rPr>
+      </w:pPr>
+    </w:p>
+    <w:p>
+      <w:pPr>
+        <w:spacing w:before="78" w:line="360" w:lineRule="auto"/>
+        <w:jc w:val="both"/>
+        <w:rPr>
+          <w:rFonts w:asciiTheme="minorHAnsi" w:hAnsiTheme="minorHAnsi" w:cstheme="minorHAnsi"/>
+          <w:b/>
+          <w:bCs/>
+          <w:sz w:val="24"/>
+          <w:szCs w:val="28"/>
+          <w:lang w:val="en-US"/>
+        </w:rPr>
+      </w:pPr>
+    </w:p>
+    <w:p>
+      <w:pPr>
+        <w:spacing w:before="78" w:line="360" w:lineRule="auto"/>
+        <w:jc w:val="both"/>
+        <w:rPr>
+          <w:rFonts w:asciiTheme="minorHAnsi" w:hAnsiTheme="minorHAnsi" w:cstheme="minorHAnsi"/>
+          <w:b/>
+          <w:bCs/>
+          <w:sz w:val="24"/>
+          <w:szCs w:val="28"/>
+          <w:lang w:val="en-US"/>
+        </w:rPr>
+      </w:pPr>
+    </w:p>
+    <w:p>
+      <w:pPr>
+        <w:spacing w:before="78" w:line="360" w:lineRule="auto"/>
+        <w:jc w:val="both"/>
+        <w:rPr>
+          <w:rFonts w:asciiTheme="minorHAnsi" w:hAnsiTheme="minorHAnsi" w:cstheme="minorHAnsi"/>
+          <w:b/>
+          <w:bCs/>
+          <w:sz w:val="24"/>
+          <w:szCs w:val="28"/>
+          <w:lang w:val="en-US"/>
+        </w:rPr>
+      </w:pPr>
+    </w:p>
+    <w:p>
+      <w:pPr>
+        <w:spacing w:before="78" w:line="360" w:lineRule="auto"/>
+        <w:jc w:val="both"/>
+        <w:rPr>
+          <w:rFonts w:asciiTheme="minorHAnsi" w:hAnsiTheme="minorHAnsi" w:cstheme="minorHAnsi"/>
+          <w:b/>
+          <w:bCs/>
+          <w:sz w:val="24"/>
+          <w:szCs w:val="28"/>
+          <w:lang w:val="en-US"/>
+        </w:rPr>
+      </w:pPr>
+    </w:p>
+    <w:p>
+      <w:pPr>
+        <w:spacing w:before="78" w:line="360" w:lineRule="auto"/>
+        <w:jc w:val="both"/>
+        <w:rPr>
+          <w:rFonts w:asciiTheme="minorHAnsi" w:hAnsiTheme="minorHAnsi" w:cstheme="minorHAnsi"/>
+          <w:b/>
+          <w:bCs/>
+          <w:sz w:val="24"/>
+          <w:szCs w:val="28"/>
+          <w:lang w:val="en-US"/>
+        </w:rPr>
+      </w:pPr>
+    </w:p>
+    <w:p>
+      <w:pPr>
+        <w:spacing w:before="78" w:line="360" w:lineRule="auto"/>
+        <w:jc w:val="both"/>
+        <w:rPr>
+          <w:rFonts w:asciiTheme="minorHAnsi" w:hAnsiTheme="minorHAnsi" w:cstheme="minorHAnsi"/>
+          <w:b/>
+          <w:bCs/>
+          <w:sz w:val="24"/>
+          <w:szCs w:val="28"/>
+          <w:lang w:val="en-US"/>
+        </w:rPr>
+      </w:pPr>
+      <w:r>
+        <w:rPr>
+          <w:rFonts w:asciiTheme="minorHAnsi" w:hAnsiTheme="minorHAnsi" w:cstheme="minorHAnsi"/>
+          <w:b/>
+          <w:bCs/>
+          <w:sz w:val="24"/>
+          <w:szCs w:val="28"/>
+          <w:lang w:val="en-US"/>
+        </w:rPr>
+        <w:lastRenderedPageBreak/>
+        <w:t>LATIHAN:</w:t>
+      </w:r>
+    </w:p>
+    <w:p>
+      <w:pPr>
+        <w:pStyle w:val="ListParagraph"/>
+        <w:numPr>
+          <w:ilvl w:val="0"/>
+          <w:numId w:val="15"/>
+        </w:numPr>
+        <w:spacing w:before="78" w:line="360" w:lineRule="auto"/>
+        <w:jc w:val="both"/>
+        <w:rPr>
+          <w:rFonts w:asciiTheme="minorHAnsi" w:hAnsiTheme="minorHAnsi" w:cstheme="minorHAnsi"/>
+          <w:sz w:val="24"/>
+          <w:szCs w:val="28"/>
+          <w:lang w:val="en-US"/>
+        </w:rPr>
+      </w:pPr>
+      <w:proofErr w:type="spellStart"/>
+      <w:r>
+        <w:rPr>
+          <w:rFonts w:asciiTheme="minorHAnsi" w:hAnsiTheme="minorHAnsi" w:cstheme="minorHAnsi"/>
+          <w:sz w:val="24"/>
+          <w:szCs w:val="28"/>
+          <w:lang w:val="en-US"/>
+        </w:rPr>
+        <w:t>Lihat</w:t>
+      </w:r>
+      <w:proofErr w:type="spellEnd"/>
+      <w:r>
+        <w:rPr>
+          <w:rFonts w:asciiTheme="minorHAnsi" w:hAnsiTheme="minorHAnsi" w:cstheme="minorHAnsi"/>
+          <w:sz w:val="24"/>
+          <w:szCs w:val="28"/>
+          <w:lang w:val="en-US"/>
+        </w:rPr>
+        <w:t xml:space="preserve"> daftar </w:t>
+      </w:r>
+      <w:proofErr w:type="spellStart"/>
+      <w:r>
+        <w:rPr>
+          <w:rFonts w:asciiTheme="minorHAnsi" w:hAnsiTheme="minorHAnsi" w:cstheme="minorHAnsi"/>
+          <w:sz w:val="24"/>
+          <w:szCs w:val="28"/>
+          <w:lang w:val="en-US"/>
+        </w:rPr>
+        <w:t>secara</w:t>
+      </w:r>
+      <w:proofErr w:type="spellEnd"/>
+      <w:r>
+        <w:rPr>
+          <w:rFonts w:asciiTheme="minorHAnsi" w:hAnsiTheme="minorHAnsi" w:cstheme="minorHAnsi"/>
+          <w:sz w:val="24"/>
+          <w:szCs w:val="28"/>
+          <w:lang w:val="en-US"/>
+        </w:rPr>
+        <w:t xml:space="preserve"> </w:t>
+      </w:r>
+      <w:proofErr w:type="spellStart"/>
+      <w:r>
+        <w:rPr>
+          <w:rFonts w:asciiTheme="minorHAnsi" w:hAnsiTheme="minorHAnsi" w:cstheme="minorHAnsi"/>
+          <w:sz w:val="24"/>
+          <w:szCs w:val="28"/>
+          <w:lang w:val="en-US"/>
+        </w:rPr>
+        <w:t>lengkap</w:t>
+      </w:r>
+      <w:proofErr w:type="spellEnd"/>
+      <w:r>
+        <w:rPr>
+          <w:rFonts w:asciiTheme="minorHAnsi" w:hAnsiTheme="minorHAnsi" w:cstheme="minorHAnsi"/>
+          <w:sz w:val="24"/>
+          <w:szCs w:val="28"/>
+          <w:lang w:val="en-US"/>
+        </w:rPr>
+        <w:t xml:space="preserve"> pada </w:t>
+      </w:r>
+      <w:proofErr w:type="spellStart"/>
+      <w:r>
+        <w:rPr>
+          <w:rFonts w:asciiTheme="minorHAnsi" w:hAnsiTheme="minorHAnsi" w:cstheme="minorHAnsi"/>
+          <w:sz w:val="24"/>
+          <w:szCs w:val="28"/>
+          <w:lang w:val="en-US"/>
+        </w:rPr>
+        <w:t>direktori</w:t>
+      </w:r>
+      <w:proofErr w:type="spellEnd"/>
+      <w:r>
+        <w:rPr>
+          <w:rFonts w:asciiTheme="minorHAnsi" w:hAnsiTheme="minorHAnsi" w:cstheme="minorHAnsi"/>
+          <w:sz w:val="24"/>
+          <w:szCs w:val="28"/>
+          <w:lang w:val="en-US"/>
+        </w:rPr>
+        <w:t xml:space="preserve"> </w:t>
+      </w:r>
+      <w:proofErr w:type="spellStart"/>
+      <w:r>
+        <w:rPr>
+          <w:rFonts w:asciiTheme="minorHAnsi" w:hAnsiTheme="minorHAnsi" w:cstheme="minorHAnsi"/>
+          <w:sz w:val="24"/>
+          <w:szCs w:val="28"/>
+          <w:lang w:val="en-US"/>
+        </w:rPr>
+        <w:t>aktif</w:t>
+      </w:r>
+      <w:proofErr w:type="spellEnd"/>
+      <w:r>
+        <w:rPr>
+          <w:rFonts w:asciiTheme="minorHAnsi" w:hAnsiTheme="minorHAnsi" w:cstheme="minorHAnsi"/>
+          <w:sz w:val="24"/>
+          <w:szCs w:val="28"/>
+          <w:lang w:val="en-US"/>
+        </w:rPr>
+        <w:t xml:space="preserve">, </w:t>
+      </w:r>
+      <w:proofErr w:type="spellStart"/>
+      <w:r>
+        <w:rPr>
+          <w:rFonts w:asciiTheme="minorHAnsi" w:hAnsiTheme="minorHAnsi" w:cstheme="minorHAnsi"/>
+          <w:sz w:val="24"/>
+          <w:szCs w:val="28"/>
+          <w:lang w:val="en-US"/>
+        </w:rPr>
+        <w:t>belokkan</w:t>
+      </w:r>
+      <w:proofErr w:type="spellEnd"/>
+      <w:r>
+        <w:rPr>
+          <w:rFonts w:asciiTheme="minorHAnsi" w:hAnsiTheme="minorHAnsi" w:cstheme="minorHAnsi"/>
+          <w:sz w:val="24"/>
+          <w:szCs w:val="28"/>
+          <w:lang w:val="en-US"/>
+        </w:rPr>
+        <w:t xml:space="preserve"> </w:t>
+      </w:r>
+      <w:proofErr w:type="spellStart"/>
+      <w:r>
+        <w:rPr>
+          <w:rFonts w:asciiTheme="minorHAnsi" w:hAnsiTheme="minorHAnsi" w:cstheme="minorHAnsi"/>
+          <w:sz w:val="24"/>
+          <w:szCs w:val="28"/>
+          <w:lang w:val="en-US"/>
+        </w:rPr>
+        <w:t>tampilan</w:t>
+      </w:r>
+      <w:proofErr w:type="spellEnd"/>
+      <w:r>
+        <w:rPr>
+          <w:rFonts w:asciiTheme="minorHAnsi" w:hAnsiTheme="minorHAnsi" w:cstheme="minorHAnsi"/>
+          <w:sz w:val="24"/>
+          <w:szCs w:val="28"/>
+          <w:lang w:val="en-US"/>
+        </w:rPr>
+        <w:t xml:space="preserve"> standard output</w:t>
+      </w:r>
+      <w:r>
+        <w:rPr>
+          <w:rFonts w:asciiTheme="minorHAnsi" w:hAnsiTheme="minorHAnsi" w:cstheme="minorHAnsi"/>
+          <w:sz w:val="24"/>
+          <w:szCs w:val="28"/>
+          <w:lang w:val="en-US"/>
+        </w:rPr>
+        <w:t xml:space="preserve"> </w:t>
+      </w:r>
+      <w:r>
+        <w:rPr>
+          <w:rFonts w:asciiTheme="minorHAnsi" w:hAnsiTheme="minorHAnsi" w:cstheme="minorHAnsi"/>
+          <w:sz w:val="24"/>
+          <w:szCs w:val="28"/>
+          <w:lang w:val="en-US"/>
+        </w:rPr>
+        <w:t>ke file baru.</w:t>
+      </w:r>
+    </w:p>
+    <w:p>
+      <w:pPr>
+        <w:pStyle w:val="ListParagraph"/>
+        <w:spacing w:before="78" w:line="360" w:lineRule="auto"/>
+        <w:ind w:left="720" w:firstLine="0"/>
+        <w:jc w:val="both"/>
+        <w:rPr>
+          <w:rFonts w:asciiTheme="minorHAnsi" w:hAnsiTheme="minorHAnsi" w:cstheme="minorHAnsi"/>
+          <w:sz w:val="24"/>
+          <w:szCs w:val="28"/>
+          <w:lang w:val="en-US"/>
+        </w:rPr>
+      </w:pPr>
+      <w:r>
+        <w:rPr>
+          <w:rFonts w:asciiTheme="minorHAnsi" w:hAnsiTheme="minorHAnsi" w:cstheme="minorHAnsi"/>
+          <w:sz w:val="24"/>
+          <w:szCs w:val="28"/>
+          <w:lang w:val="en-US"/>
+        </w:rPr>
+        <w:drawing>
+          <wp:inline distT="0" distB="0" distL="0" distR="0" wp14:anchorId="5C2FDAFB" wp14:editId="09D611DD">
+            <wp:extent cx="5664200" cy="4314825"/>
+            <wp:effectExtent l="0" t="0" r="0" b="9525"/>
+            <wp:docPr id="1161294324" name="Picture 1"/>
+            <wp:cNvGraphicFramePr>
+              <a:graphicFrameLocks xmlns:a="http://schemas.openxmlformats.org/drawingml/2006/main" noChangeAspect="1"/>
+            </wp:cNvGraphicFramePr>
+            <a:graphic xmlns:a="http://schemas.openxmlformats.org/drawingml/2006/main">
+              <a:graphicData uri="http://schemas.openxmlformats.org/drawingml/2006/picture">
+                <pic:pic xmlns:pic="http://schemas.openxmlformats.org/drawingml/2006/picture">
+                  <pic:nvPicPr>
+                    <pic:cNvPr id="1161294324" name=""/>
+                    <pic:cNvPicPr/>
+                  </pic:nvPicPr>
+                  <pic:blipFill rotWithShape="1">
+                    <a:blip r:embed="rId19"/>
+                    <a:srcRect b="27736"/>
+                    <a:stretch/>
+                  </pic:blipFill>
+                  <pic:spPr bwMode="auto">
+                    <a:xfrm>
+                      <a:off x="0" y="0"/>
+                      <a:ext cx="5664200" cy="4314825"/>
+                    </a:xfrm>
+                    <a:prstGeom prst="rect">
+                      <a:avLst/>
+                    </a:prstGeom>
+                    <a:ln>
+                      <a:noFill/>
+                    </a:ln>
+                    <a:extLst>
+                      <a:ext uri="{53640926-AAD7-44D8-BBD7-CCE9431645EC}">
+                        <a14:shadowObscured xmlns:a14="http://schemas.microsoft.com/office/drawing/2010/main"/>
+                      </a:ext>
+                    </a:extLst>
+                  </pic:spPr>
+                </pic:pic>
+              </a:graphicData>
+            </a:graphic>
+          </wp:inline>
+        </w:drawing>
+      </w:r>
+    </w:p>
+    <w:p>
+      <w:pPr>
+        <w:pStyle w:val="ListParagraph"/>
+        <w:numPr>
+          <w:ilvl w:val="0"/>
+          <w:numId w:val="15"/>
+        </w:numPr>
+        <w:spacing w:before="78" w:line="360" w:lineRule="auto"/>
+        <w:jc w:val="both"/>
+        <w:rPr>
+          <w:rFonts w:asciiTheme="minorHAnsi" w:hAnsiTheme="minorHAnsi" w:cstheme="minorHAnsi"/>
+          <w:sz w:val="24"/>
+          <w:szCs w:val="28"/>
+          <w:lang w:val="en-US"/>
+        </w:rPr>
+      </w:pPr>
+      <w:proofErr w:type="spellStart"/>
+      <w:r>
+        <w:rPr>
+          <w:rFonts w:asciiTheme="minorHAnsi" w:hAnsiTheme="minorHAnsi" w:cstheme="minorHAnsi"/>
+          <w:sz w:val="24"/>
+          <w:szCs w:val="28"/>
+          <w:lang w:val="en-US"/>
+        </w:rPr>
+        <w:t>Lihat</w:t>
+      </w:r>
+      <w:proofErr w:type="spellEnd"/>
+      <w:r>
+        <w:rPr>
+          <w:rFonts w:asciiTheme="minorHAnsi" w:hAnsiTheme="minorHAnsi" w:cstheme="minorHAnsi"/>
+          <w:sz w:val="24"/>
+          <w:szCs w:val="28"/>
+          <w:lang w:val="en-US"/>
+        </w:rPr>
+        <w:t xml:space="preserve"> daftar </w:t>
+      </w:r>
+      <w:proofErr w:type="spellStart"/>
+      <w:r>
+        <w:rPr>
+          <w:rFonts w:asciiTheme="minorHAnsi" w:hAnsiTheme="minorHAnsi" w:cstheme="minorHAnsi"/>
+          <w:sz w:val="24"/>
+          <w:szCs w:val="28"/>
+          <w:lang w:val="en-US"/>
+        </w:rPr>
+        <w:t>secara</w:t>
+      </w:r>
+      <w:proofErr w:type="spellEnd"/>
+      <w:r>
+        <w:rPr>
+          <w:rFonts w:asciiTheme="minorHAnsi" w:hAnsiTheme="minorHAnsi" w:cstheme="minorHAnsi"/>
+          <w:sz w:val="24"/>
+          <w:szCs w:val="28"/>
+          <w:lang w:val="en-US"/>
+        </w:rPr>
+        <w:t xml:space="preserve"> </w:t>
+      </w:r>
+      <w:proofErr w:type="spellStart"/>
+      <w:r>
+        <w:rPr>
+          <w:rFonts w:asciiTheme="minorHAnsi" w:hAnsiTheme="minorHAnsi" w:cstheme="minorHAnsi"/>
+          <w:sz w:val="24"/>
+          <w:szCs w:val="28"/>
+          <w:lang w:val="en-US"/>
+        </w:rPr>
+        <w:t>lengkap</w:t>
+      </w:r>
+      <w:proofErr w:type="spellEnd"/>
+      <w:r>
+        <w:rPr>
+          <w:rFonts w:asciiTheme="minorHAnsi" w:hAnsiTheme="minorHAnsi" w:cstheme="minorHAnsi"/>
+          <w:sz w:val="24"/>
+          <w:szCs w:val="28"/>
+          <w:lang w:val="en-US"/>
+        </w:rPr>
+        <w:t xml:space="preserve"> pada </w:t>
+      </w:r>
+      <w:proofErr w:type="spellStart"/>
+      <w:r>
+        <w:rPr>
+          <w:rFonts w:asciiTheme="minorHAnsi" w:hAnsiTheme="minorHAnsi" w:cstheme="minorHAnsi"/>
+          <w:sz w:val="24"/>
+          <w:szCs w:val="28"/>
+          <w:lang w:val="en-US"/>
+        </w:rPr>
+        <w:t>direktori</w:t>
+      </w:r>
+      <w:proofErr w:type="spellEnd"/>
+      <w:r>
+        <w:rPr>
+          <w:rFonts w:asciiTheme="minorHAnsi" w:hAnsiTheme="minorHAnsi" w:cstheme="minorHAnsi"/>
+          <w:sz w:val="24"/>
+          <w:szCs w:val="28"/>
+          <w:lang w:val="en-US"/>
+        </w:rPr>
+        <w:t xml:space="preserve"> /</w:t>
+      </w:r>
+      <w:proofErr w:type="spellStart"/>
+      <w:r>
+        <w:rPr>
+          <w:rFonts w:asciiTheme="minorHAnsi" w:hAnsiTheme="minorHAnsi" w:cstheme="minorHAnsi"/>
+          <w:sz w:val="24"/>
+          <w:szCs w:val="28"/>
+          <w:lang w:val="en-US"/>
+        </w:rPr>
+        <w:t>etc</w:t>
+      </w:r>
+      <w:proofErr w:type="spellEnd"/>
+      <w:r>
+        <w:rPr>
+          <w:rFonts w:asciiTheme="minorHAnsi" w:hAnsiTheme="minorHAnsi" w:cstheme="minorHAnsi"/>
+          <w:sz w:val="24"/>
+          <w:szCs w:val="28"/>
+          <w:lang w:val="en-US"/>
+        </w:rPr>
+        <w:t xml:space="preserve">/passwd, </w:t>
+      </w:r>
+      <w:proofErr w:type="spellStart"/>
+      <w:r>
+        <w:rPr>
+          <w:rFonts w:asciiTheme="minorHAnsi" w:hAnsiTheme="minorHAnsi" w:cstheme="minorHAnsi"/>
+          <w:sz w:val="24"/>
+          <w:szCs w:val="28"/>
+          <w:lang w:val="en-US"/>
+        </w:rPr>
+        <w:t>belokkan</w:t>
+      </w:r>
+      <w:proofErr w:type="spellEnd"/>
+      <w:r>
+        <w:rPr>
+          <w:rFonts w:asciiTheme="minorHAnsi" w:hAnsiTheme="minorHAnsi" w:cstheme="minorHAnsi"/>
+          <w:sz w:val="24"/>
+          <w:szCs w:val="28"/>
+          <w:lang w:val="en-US"/>
+        </w:rPr>
+        <w:t xml:space="preserve"> </w:t>
+      </w:r>
+      <w:proofErr w:type="spellStart"/>
+      <w:r>
+        <w:rPr>
+          <w:rFonts w:asciiTheme="minorHAnsi" w:hAnsiTheme="minorHAnsi" w:cstheme="minorHAnsi"/>
+          <w:sz w:val="24"/>
+          <w:szCs w:val="28"/>
+          <w:lang w:val="en-US"/>
+        </w:rPr>
+        <w:t>tampilan</w:t>
+      </w:r>
+      <w:proofErr w:type="spellEnd"/>
+      <w:r>
+        <w:rPr>
+          <w:rFonts w:asciiTheme="minorHAnsi" w:hAnsiTheme="minorHAnsi" w:cstheme="minorHAnsi"/>
+          <w:sz w:val="24"/>
+          <w:szCs w:val="28"/>
+          <w:lang w:val="en-US"/>
+        </w:rPr>
+        <w:t xml:space="preserve"> </w:t>
+      </w:r>
+      <w:r>
+        <w:rPr>
+          <w:rFonts w:asciiTheme="minorHAnsi" w:hAnsiTheme="minorHAnsi" w:cstheme="minorHAnsi"/>
+          <w:sz w:val="24"/>
+          <w:szCs w:val="28"/>
+          <w:lang w:val="en-US"/>
+        </w:rPr>
+        <w:t xml:space="preserve">standard output ke file baru </w:t>
+      </w:r>
+      <w:proofErr w:type="spellStart"/>
+      <w:r>
+        <w:rPr>
+          <w:rFonts w:asciiTheme="minorHAnsi" w:hAnsiTheme="minorHAnsi" w:cstheme="minorHAnsi"/>
+          <w:sz w:val="24"/>
+          <w:szCs w:val="28"/>
+          <w:lang w:val="en-US"/>
+        </w:rPr>
+        <w:t>tanpa</w:t>
+      </w:r>
+      <w:proofErr w:type="spellEnd"/>
+      <w:r>
+        <w:rPr>
+          <w:rFonts w:asciiTheme="minorHAnsi" w:hAnsiTheme="minorHAnsi" w:cstheme="minorHAnsi"/>
+          <w:sz w:val="24"/>
+          <w:szCs w:val="28"/>
+          <w:lang w:val="en-US"/>
+        </w:rPr>
+        <w:t xml:space="preserve"> </w:t>
+      </w:r>
+      <w:proofErr w:type="spellStart"/>
+      <w:r>
+        <w:rPr>
+          <w:rFonts w:asciiTheme="minorHAnsi" w:hAnsiTheme="minorHAnsi" w:cstheme="minorHAnsi"/>
+          <w:sz w:val="24"/>
+          <w:szCs w:val="28"/>
+          <w:lang w:val="en-US"/>
+        </w:rPr>
+        <w:t>menghapus</w:t>
+      </w:r>
+      <w:proofErr w:type="spellEnd"/>
+      <w:r>
+        <w:rPr>
+          <w:rFonts w:asciiTheme="minorHAnsi" w:hAnsiTheme="minorHAnsi" w:cstheme="minorHAnsi"/>
+          <w:sz w:val="24"/>
+          <w:szCs w:val="28"/>
+          <w:lang w:val="en-US"/>
+        </w:rPr>
+        <w:t xml:space="preserve"> file baru </w:t>
+      </w:r>
+      <w:proofErr w:type="spellStart"/>
+      <w:r>
+        <w:rPr>
+          <w:rFonts w:asciiTheme="minorHAnsi" w:hAnsiTheme="minorHAnsi" w:cstheme="minorHAnsi"/>
+          <w:sz w:val="24"/>
+          <w:szCs w:val="28"/>
+          <w:lang w:val="en-US"/>
+        </w:rPr>
+        <w:t>sebelumnya</w:t>
+      </w:r>
+      <w:proofErr w:type="spellEnd"/>
+      <w:r>
+        <w:rPr>
+          <w:rFonts w:asciiTheme="minorHAnsi" w:hAnsiTheme="minorHAnsi" w:cstheme="minorHAnsi"/>
+          <w:sz w:val="24"/>
+          <w:szCs w:val="28"/>
+          <w:lang w:val="en-US"/>
+        </w:rPr>
+        <w:t>.</w:t>
+      </w:r>
+    </w:p>
+    <w:p>
+      <w:pPr>
+        <w:pStyle w:val="ListParagraph"/>
+        <w:spacing w:before="78" w:line="360" w:lineRule="auto"/>
+        <w:ind w:left="720" w:firstLine="0"/>
+        <w:jc w:val="both"/>
+        <w:rPr>
+          <w:rFonts w:asciiTheme="minorHAnsi" w:hAnsiTheme="minorHAnsi" w:cstheme="minorHAnsi"/>
+          <w:sz w:val="24"/>
+          <w:szCs w:val="28"/>
+          <w:lang w:val="en-US"/>
+        </w:rPr>
+      </w:pPr>
+      <w:r>
+        <w:rPr>
+          <w:rFonts w:asciiTheme="minorHAnsi" w:hAnsiTheme="minorHAnsi" w:cstheme="minorHAnsi"/>
+          <w:sz w:val="24"/>
+          <w:szCs w:val="28"/>
+          <w:lang w:val="en-US"/>
+        </w:rPr>
+        <w:drawing>
+          <wp:inline distT="0" distB="0" distL="0" distR="0" wp14:anchorId="26C559BC" wp14:editId="7C1045EE">
+            <wp:extent cx="5664200" cy="2162175"/>
+            <wp:effectExtent l="0" t="0" r="0" b="9525"/>
+            <wp:docPr id="2121368863" name="Picture 1"/>
+            <wp:cNvGraphicFramePr>
+              <a:graphicFrameLocks xmlns:a="http://schemas.openxmlformats.org/drawingml/2006/main" noChangeAspect="1"/>
+            </wp:cNvGraphicFramePr>
+            <a:graphic xmlns:a="http://schemas.openxmlformats.org/drawingml/2006/main">
+              <a:graphicData uri="http://schemas.openxmlformats.org/drawingml/2006/picture">
+                <pic:pic xmlns:pic="http://schemas.openxmlformats.org/drawingml/2006/picture">
+                  <pic:nvPicPr>
+                    <pic:cNvPr id="1822833247" name=""/>
+                    <pic:cNvPicPr/>
+                  </pic:nvPicPr>
+                  <pic:blipFill rotWithShape="1">
+                    <a:blip r:embed="rId20"/>
+                    <a:srcRect b="63788"/>
+                    <a:stretch/>
+                  </pic:blipFill>
+                  <pic:spPr bwMode="auto">
+                    <a:xfrm>
+                      <a:off x="0" y="0"/>
+                      <a:ext cx="5664200" cy="2162175"/>
+                    </a:xfrm>
+                    <a:prstGeom prst="rect">
+                      <a:avLst/>
+                    </a:prstGeom>
+                    <a:ln>
+                      <a:noFill/>
+                    </a:ln>
+                    <a:extLst>
+                      <a:ext uri="{53640926-AAD7-44D8-BBD7-CCE9431645EC}">
+                        <a14:shadowObscured xmlns:a14="http://schemas.microsoft.com/office/drawing/2010/main"/>
+                      </a:ext>
+                    </a:extLst>
+                  </pic:spPr>
+                </pic:pic>
+              </a:graphicData>
+            </a:graphic>
+          </wp:inline>
+        </w:drawing>
+      </w:r>
+    </w:p>
+    <w:p>
+      <w:pPr>
+        <w:pStyle w:val="ListParagraph"/>
+        <w:spacing w:before="78" w:line="360" w:lineRule="auto"/>
+        <w:ind w:left="720" w:firstLine="0"/>
+        <w:jc w:val="both"/>
+        <w:rPr>
+          <w:rFonts w:asciiTheme="minorHAnsi" w:hAnsiTheme="minorHAnsi" w:cstheme="minorHAnsi"/>
+          <w:sz w:val="24"/>
+          <w:szCs w:val="28"/>
+          <w:lang w:val="en-US"/>
+        </w:rPr>
+      </w:pPr>
+      <w:r>
+        <w:rPr>
+          <w:rFonts w:asciiTheme="minorHAnsi" w:hAnsiTheme="minorHAnsi" w:cstheme="minorHAnsi"/>
+          <w:sz w:val="24"/>
+          <w:szCs w:val="28"/>
+          <w:lang w:val="en-US"/>
+        </w:rPr>
+        <w:lastRenderedPageBreak/>
+        <w:drawing>
+          <wp:inline distT="0" distB="0" distL="0" distR="0" wp14:anchorId="1757A3FD" wp14:editId="183AE360">
+            <wp:extent cx="5664200" cy="2971800"/>
+            <wp:effectExtent l="0" t="0" r="0" b="0"/>
+            <wp:docPr id="1822833247" name="Picture 1"/>
+            <wp:cNvGraphicFramePr>
+              <a:graphicFrameLocks xmlns:a="http://schemas.openxmlformats.org/drawingml/2006/main" noChangeAspect="1"/>
+            </wp:cNvGraphicFramePr>
+            <a:graphic xmlns:a="http://schemas.openxmlformats.org/drawingml/2006/main">
+              <a:graphicData uri="http://schemas.openxmlformats.org/drawingml/2006/picture">
+                <pic:pic xmlns:pic="http://schemas.openxmlformats.org/drawingml/2006/picture">
+                  <pic:nvPicPr>
+                    <pic:cNvPr id="1822833247" name=""/>
+                    <pic:cNvPicPr/>
+                  </pic:nvPicPr>
+                  <pic:blipFill rotWithShape="1">
+                    <a:blip r:embed="rId20"/>
+                    <a:srcRect t="33027" b="17193"/>
+                    <a:stretch/>
+                  </pic:blipFill>
+                  <pic:spPr bwMode="auto">
+                    <a:xfrm>
+                      <a:off x="0" y="0"/>
+                      <a:ext cx="5664200" cy="2971800"/>
+                    </a:xfrm>
+                    <a:prstGeom prst="rect">
+                      <a:avLst/>
+                    </a:prstGeom>
+                    <a:ln>
+                      <a:noFill/>
+                    </a:ln>
+                    <a:extLst>
+                      <a:ext uri="{53640926-AAD7-44D8-BBD7-CCE9431645EC}">
+                        <a14:shadowObscured xmlns:a14="http://schemas.microsoft.com/office/drawing/2010/main"/>
+                      </a:ext>
+                    </a:extLst>
+                  </pic:spPr>
+                </pic:pic>
+              </a:graphicData>
+            </a:graphic>
+          </wp:inline>
+        </w:drawing>
+      </w:r>
+    </w:p>
+    <w:p>
+      <w:pPr>
+        <w:pStyle w:val="ListParagraph"/>
+        <w:spacing w:before="78" w:line="360" w:lineRule="auto"/>
+        <w:ind w:left="720" w:firstLine="0"/>
+        <w:jc w:val="both"/>
+        <w:rPr>
+          <w:rFonts w:asciiTheme="minorHAnsi" w:hAnsiTheme="minorHAnsi" w:cstheme="minorHAnsi"/>
+          <w:sz w:val="24"/>
+          <w:szCs w:val="28"/>
+          <w:lang w:val="en-US"/>
+        </w:rPr>
+      </w:pPr>
+      <w:r>
+        <w:rPr>
+          <w:rFonts w:asciiTheme="minorHAnsi" w:hAnsiTheme="minorHAnsi" w:cstheme="minorHAnsi"/>
+          <w:sz w:val="24"/>
+          <w:szCs w:val="28"/>
+          <w:lang w:val="en-US"/>
+        </w:rPr>
+        <w:drawing>
+          <wp:inline distT="0" distB="0" distL="0" distR="0" wp14:anchorId="263191C6" wp14:editId="56B21FBC">
+            <wp:extent cx="5664200" cy="4762500"/>
+            <wp:effectExtent l="0" t="0" r="0" b="0"/>
+            <wp:docPr id="499174505" name="Picture 1"/>
+            <wp:cNvGraphicFramePr>
+              <a:graphicFrameLocks xmlns:a="http://schemas.openxmlformats.org/drawingml/2006/main" noChangeAspect="1"/>
+            </wp:cNvGraphicFramePr>
+            <a:graphic xmlns:a="http://schemas.openxmlformats.org/drawingml/2006/main">
+              <a:graphicData uri="http://schemas.openxmlformats.org/drawingml/2006/picture">
+                <pic:pic xmlns:pic="http://schemas.openxmlformats.org/drawingml/2006/picture">
+                  <pic:nvPicPr>
+                    <pic:cNvPr id="499174505" name=""/>
+                    <pic:cNvPicPr/>
+                  </pic:nvPicPr>
+                  <pic:blipFill rotWithShape="1">
+                    <a:blip r:embed="rId21"/>
+                    <a:srcRect b="20238"/>
+                    <a:stretch/>
+                  </pic:blipFill>
+                  <pic:spPr bwMode="auto">
+                    <a:xfrm>
+                      <a:off x="0" y="0"/>
+                      <a:ext cx="5664200" cy="4762500"/>
+                    </a:xfrm>
+                    <a:prstGeom prst="rect">
+                      <a:avLst/>
+                    </a:prstGeom>
+                    <a:ln>
+                      <a:noFill/>
+                    </a:ln>
+                    <a:extLst>
+                      <a:ext uri="{53640926-AAD7-44D8-BBD7-CCE9431645EC}">
+                        <a14:shadowObscured xmlns:a14="http://schemas.microsoft.com/office/drawing/2010/main"/>
+                      </a:ext>
+                    </a:extLst>
+                  </pic:spPr>
+                </pic:pic>
+              </a:graphicData>
+            </a:graphic>
+          </wp:inline>
+        </w:drawing>
+      </w:r>
+    </w:p>
+    <w:p>
+      <w:pPr>
+        <w:pStyle w:val="ListParagraph"/>
+        <w:spacing w:before="78" w:line="360" w:lineRule="auto"/>
+        <w:ind w:left="720" w:firstLine="0"/>
+        <w:jc w:val="both"/>
+        <w:rPr>
+          <w:rFonts w:asciiTheme="minorHAnsi" w:hAnsiTheme="minorHAnsi" w:cstheme="minorHAnsi"/>
+          <w:sz w:val="24"/>
+          <w:szCs w:val="28"/>
+          <w:lang w:val="en-US"/>
+        </w:rPr>
+      </w:pPr>
+    </w:p>
+    <w:p>
+      <w:pPr>
+        <w:pStyle w:val="ListParagraph"/>
+        <w:spacing w:before="78" w:line="360" w:lineRule="auto"/>
+        <w:ind w:left="720" w:firstLine="0"/>
+        <w:jc w:val="both"/>
+        <w:rPr>
+          <w:rFonts w:asciiTheme="minorHAnsi" w:hAnsiTheme="minorHAnsi" w:cstheme="minorHAnsi"/>
+          <w:sz w:val="24"/>
+          <w:szCs w:val="28"/>
+          <w:lang w:val="en-US"/>
+        </w:rPr>
+      </w:pPr>
+    </w:p>
+    <w:p>
+      <w:pPr>
+        <w:pStyle w:val="ListParagraph"/>
+        <w:numPr>
+          <w:ilvl w:val="0"/>
+          <w:numId w:val="15"/>
+        </w:numPr>
+        <w:spacing w:before="78" w:line="360" w:lineRule="auto"/>
+        <w:jc w:val="both"/>
+        <w:rPr>
+          <w:rFonts w:asciiTheme="minorHAnsi" w:hAnsiTheme="minorHAnsi" w:cstheme="minorHAnsi"/>
+          <w:sz w:val="24"/>
+          <w:szCs w:val="28"/>
+          <w:lang w:val="en-US"/>
+        </w:rPr>
+      </w:pPr>
+      <w:proofErr w:type="spellStart"/>
+      <w:r>
+        <w:rPr>
+          <w:rFonts w:asciiTheme="minorHAnsi" w:hAnsiTheme="minorHAnsi" w:cstheme="minorHAnsi"/>
+          <w:sz w:val="24"/>
+          <w:szCs w:val="28"/>
+          <w:lang w:val="en-US"/>
+        </w:rPr>
+        <w:lastRenderedPageBreak/>
+        <w:t>Urutkan</w:t>
+      </w:r>
+      <w:proofErr w:type="spellEnd"/>
+      <w:r>
+        <w:rPr>
+          <w:rFonts w:asciiTheme="minorHAnsi" w:hAnsiTheme="minorHAnsi" w:cstheme="minorHAnsi"/>
+          <w:sz w:val="24"/>
+          <w:szCs w:val="28"/>
+          <w:lang w:val="en-US"/>
+        </w:rPr>
+        <w:t xml:space="preserve"> file baru dengan </w:t>
+      </w:r>
+      <w:proofErr w:type="spellStart"/>
+      <w:r>
+        <w:rPr>
+          <w:rFonts w:asciiTheme="minorHAnsi" w:hAnsiTheme="minorHAnsi" w:cstheme="minorHAnsi"/>
+          <w:sz w:val="24"/>
+          <w:szCs w:val="28"/>
+          <w:lang w:val="en-US"/>
+        </w:rPr>
+        <w:t>cara</w:t>
+      </w:r>
+      <w:proofErr w:type="spellEnd"/>
+      <w:r>
+        <w:rPr>
+          <w:rFonts w:asciiTheme="minorHAnsi" w:hAnsiTheme="minorHAnsi" w:cstheme="minorHAnsi"/>
+          <w:sz w:val="24"/>
+          <w:szCs w:val="28"/>
+          <w:lang w:val="en-US"/>
+        </w:rPr>
+        <w:t xml:space="preserve"> </w:t>
+      </w:r>
+      <w:proofErr w:type="spellStart"/>
+      <w:r>
+        <w:rPr>
+          <w:rFonts w:asciiTheme="minorHAnsi" w:hAnsiTheme="minorHAnsi" w:cstheme="minorHAnsi"/>
+          <w:sz w:val="24"/>
+          <w:szCs w:val="28"/>
+          <w:lang w:val="en-US"/>
+        </w:rPr>
+        <w:t>membelokkan</w:t>
+      </w:r>
+      <w:proofErr w:type="spellEnd"/>
+      <w:r>
+        <w:rPr>
+          <w:rFonts w:asciiTheme="minorHAnsi" w:hAnsiTheme="minorHAnsi" w:cstheme="minorHAnsi"/>
+          <w:sz w:val="24"/>
+          <w:szCs w:val="28"/>
+          <w:lang w:val="en-US"/>
+        </w:rPr>
+        <w:t xml:space="preserve"> standard input.</w:t>
+      </w:r>
+    </w:p>
+    <w:p>
+      <w:pPr>
+        <w:pStyle w:val="ListParagraph"/>
+        <w:spacing w:before="78" w:line="360" w:lineRule="auto"/>
+        <w:ind w:left="720" w:firstLine="0"/>
+        <w:jc w:val="both"/>
+        <w:rPr>
+          <w:rFonts w:asciiTheme="minorHAnsi" w:hAnsiTheme="minorHAnsi" w:cstheme="minorHAnsi"/>
+          <w:sz w:val="24"/>
+          <w:szCs w:val="28"/>
+          <w:lang w:val="en-US"/>
+        </w:rPr>
+      </w:pPr>
+      <w:r>
+        <w:rPr>
+          <w:rFonts w:asciiTheme="minorHAnsi" w:hAnsiTheme="minorHAnsi" w:cstheme="minorHAnsi"/>
+          <w:sz w:val="24"/>
+          <w:szCs w:val="28"/>
+          <w:lang w:val="en-US"/>
+        </w:rPr>
+        <w:drawing>
+          <wp:inline distT="0" distB="0" distL="0" distR="0" wp14:anchorId="6AA0AAD8" wp14:editId="07B2DA77">
+            <wp:extent cx="5664200" cy="5970905"/>
+            <wp:effectExtent l="0" t="0" r="0" b="0"/>
+            <wp:docPr id="93585050" name="Picture 1"/>
+            <wp:cNvGraphicFramePr>
+              <a:graphicFrameLocks xmlns:a="http://schemas.openxmlformats.org/drawingml/2006/main" noChangeAspect="1"/>
+            </wp:cNvGraphicFramePr>
+            <a:graphic xmlns:a="http://schemas.openxmlformats.org/drawingml/2006/main">
+              <a:graphicData uri="http://schemas.openxmlformats.org/drawingml/2006/picture">
+                <pic:pic xmlns:pic="http://schemas.openxmlformats.org/drawingml/2006/picture">
+                  <pic:nvPicPr>
+                    <pic:cNvPr id="93585050" name=""/>
+                    <pic:cNvPicPr/>
+                  </pic:nvPicPr>
+                  <pic:blipFill>
+                    <a:blip r:embed="rId22"/>
+                    <a:stretch>
+                      <a:fillRect/>
+                    </a:stretch>
+                  </pic:blipFill>
+                  <pic:spPr>
+                    <a:xfrm>
+                      <a:off x="0" y="0"/>
+                      <a:ext cx="5664200" cy="5970905"/>
+                    </a:xfrm>
+                    <a:prstGeom prst="rect">
+                      <a:avLst/>
+                    </a:prstGeom>
+                  </pic:spPr>
+                </pic:pic>
+              </a:graphicData>
+            </a:graphic>
+          </wp:inline>
+        </w:drawing>
+      </w:r>
+    </w:p>
+    <w:p>
+      <w:pPr>
+        <w:pStyle w:val="ListParagraph"/>
+        <w:numPr>
+          <w:ilvl w:val="0"/>
+          <w:numId w:val="15"/>
+        </w:numPr>
+        <w:spacing w:before="78" w:line="360" w:lineRule="auto"/>
+        <w:jc w:val="both"/>
+        <w:rPr>
+          <w:rFonts w:asciiTheme="minorHAnsi" w:hAnsiTheme="minorHAnsi" w:cstheme="minorHAnsi"/>
+          <w:sz w:val="24"/>
+          <w:szCs w:val="28"/>
+          <w:lang w:val="en-US"/>
+        </w:rPr>
+      </w:pPr>
+      <w:proofErr w:type="spellStart"/>
+      <w:r>
+        <w:rPr>
+          <w:rFonts w:asciiTheme="minorHAnsi" w:hAnsiTheme="minorHAnsi" w:cstheme="minorHAnsi"/>
+          <w:sz w:val="24"/>
+          <w:szCs w:val="28"/>
+          <w:lang w:val="en-US"/>
+        </w:rPr>
+        <w:t>Urutkan</w:t>
+      </w:r>
+      <w:proofErr w:type="spellEnd"/>
+      <w:r>
+        <w:rPr>
+          <w:rFonts w:asciiTheme="minorHAnsi" w:hAnsiTheme="minorHAnsi" w:cstheme="minorHAnsi"/>
+          <w:sz w:val="24"/>
+          <w:szCs w:val="28"/>
+          <w:lang w:val="en-US"/>
+        </w:rPr>
+        <w:t xml:space="preserve"> file baru dengan </w:t>
+      </w:r>
+      <w:proofErr w:type="spellStart"/>
+      <w:r>
+        <w:rPr>
+          <w:rFonts w:asciiTheme="minorHAnsi" w:hAnsiTheme="minorHAnsi" w:cstheme="minorHAnsi"/>
+          <w:sz w:val="24"/>
+          <w:szCs w:val="28"/>
+          <w:lang w:val="en-US"/>
+        </w:rPr>
+        <w:t>cara</w:t>
+      </w:r>
+      <w:proofErr w:type="spellEnd"/>
+      <w:r>
+        <w:rPr>
+          <w:rFonts w:asciiTheme="minorHAnsi" w:hAnsiTheme="minorHAnsi" w:cstheme="minorHAnsi"/>
+          <w:sz w:val="24"/>
+          <w:szCs w:val="28"/>
+          <w:lang w:val="en-US"/>
+        </w:rPr>
+        <w:t xml:space="preserve"> </w:t>
+      </w:r>
+      <w:proofErr w:type="spellStart"/>
+      <w:r>
+        <w:rPr>
+          <w:rFonts w:asciiTheme="minorHAnsi" w:hAnsiTheme="minorHAnsi" w:cstheme="minorHAnsi"/>
+          <w:sz w:val="24"/>
+          <w:szCs w:val="28"/>
+          <w:lang w:val="en-US"/>
+        </w:rPr>
+        <w:t>membelokkan</w:t>
+      </w:r>
+      <w:proofErr w:type="spellEnd"/>
+      <w:r>
+        <w:rPr>
+          <w:rFonts w:asciiTheme="minorHAnsi" w:hAnsiTheme="minorHAnsi" w:cstheme="minorHAnsi"/>
+          <w:sz w:val="24"/>
+          <w:szCs w:val="28"/>
+          <w:lang w:val="en-US"/>
+        </w:rPr>
+        <w:t xml:space="preserve"> standard input dan standard output ke</w:t>
+      </w:r>
+    </w:p>
+    <w:p>
+      <w:pPr>
+        <w:pStyle w:val="ListParagraph"/>
+        <w:spacing w:before="78" w:line="360" w:lineRule="auto"/>
+        <w:ind w:left="720" w:firstLine="0"/>
+        <w:jc w:val="both"/>
+        <w:rPr>
+          <w:rFonts w:asciiTheme="minorHAnsi" w:hAnsiTheme="minorHAnsi" w:cstheme="minorHAnsi"/>
+          <w:sz w:val="24"/>
+          <w:szCs w:val="28"/>
+          <w:lang w:val="en-US"/>
+        </w:rPr>
+      </w:pPr>
+      <w:r>
+        <w:rPr>
+          <w:rFonts w:asciiTheme="minorHAnsi" w:hAnsiTheme="minorHAnsi" w:cstheme="minorHAnsi"/>
+          <w:sz w:val="24"/>
+          <w:szCs w:val="28"/>
+          <w:lang w:val="en-US"/>
+        </w:rPr>
+        <w:t xml:space="preserve">file </w:t>
+      </w:r>
+      <w:proofErr w:type="spellStart"/>
+      <w:proofErr w:type="gramStart"/>
+      <w:r>
+        <w:rPr>
+          <w:rFonts w:asciiTheme="minorHAnsi" w:hAnsiTheme="minorHAnsi" w:cstheme="minorHAnsi"/>
+          <w:sz w:val="24"/>
+          <w:szCs w:val="28"/>
+          <w:lang w:val="en-US"/>
+        </w:rPr>
+        <w:t>baru.urut</w:t>
+      </w:r>
+      <w:proofErr w:type="spellEnd"/>
+      <w:proofErr w:type="gramEnd"/>
+      <w:r>
+        <w:rPr>
+          <w:rFonts w:asciiTheme="minorHAnsi" w:hAnsiTheme="minorHAnsi" w:cstheme="minorHAnsi"/>
+          <w:sz w:val="24"/>
+          <w:szCs w:val="28"/>
+          <w:lang w:val="en-US"/>
+        </w:rPr>
+        <w:t>.</w:t>
+      </w:r>
+    </w:p>
+    <w:p>
+      <w:pPr>
+        <w:pStyle w:val="ListParagraph"/>
+        <w:spacing w:before="78" w:line="360" w:lineRule="auto"/>
+        <w:ind w:left="720" w:firstLine="0"/>
+        <w:jc w:val="both"/>
+        <w:rPr>
+          <w:rFonts w:asciiTheme="minorHAnsi" w:hAnsiTheme="minorHAnsi" w:cstheme="minorHAnsi"/>
+          <w:sz w:val="24"/>
+          <w:szCs w:val="28"/>
+          <w:lang w:val="en-US"/>
+        </w:rPr>
+      </w:pPr>
+      <w:r>
+        <w:rPr>
+          <w:rFonts w:asciiTheme="minorHAnsi" w:hAnsiTheme="minorHAnsi" w:cstheme="minorHAnsi"/>
+          <w:sz w:val="24"/>
+          <w:szCs w:val="28"/>
+          <w:lang w:val="en-US"/>
+        </w:rPr>
+        <w:drawing>
+          <wp:inline distT="0" distB="0" distL="0" distR="0" wp14:anchorId="1BE265C2" wp14:editId="5BBAAD89">
+            <wp:extent cx="5664200" cy="981075"/>
+            <wp:effectExtent l="0" t="0" r="0" b="9525"/>
+            <wp:docPr id="1738701999" name="Picture 1"/>
+            <wp:cNvGraphicFramePr>
+              <a:graphicFrameLocks xmlns:a="http://schemas.openxmlformats.org/drawingml/2006/main" noChangeAspect="1"/>
+            </wp:cNvGraphicFramePr>
+            <a:graphic xmlns:a="http://schemas.openxmlformats.org/drawingml/2006/main">
+              <a:graphicData uri="http://schemas.openxmlformats.org/drawingml/2006/picture">
+                <pic:pic xmlns:pic="http://schemas.openxmlformats.org/drawingml/2006/picture">
+                  <pic:nvPicPr>
+                    <pic:cNvPr id="543397811" name=""/>
+                    <pic:cNvPicPr/>
+                  </pic:nvPicPr>
+                  <pic:blipFill rotWithShape="1">
+                    <a:blip r:embed="rId23"/>
+                    <a:srcRect b="83569"/>
+                    <a:stretch/>
+                  </pic:blipFill>
+                  <pic:spPr bwMode="auto">
+                    <a:xfrm>
+                      <a:off x="0" y="0"/>
+                      <a:ext cx="5664200" cy="981075"/>
+                    </a:xfrm>
+                    <a:prstGeom prst="rect">
+                      <a:avLst/>
+                    </a:prstGeom>
+                    <a:ln>
+                      <a:noFill/>
+                    </a:ln>
+                    <a:extLst>
+                      <a:ext uri="{53640926-AAD7-44D8-BBD7-CCE9431645EC}">
+                        <a14:shadowObscured xmlns:a14="http://schemas.microsoft.com/office/drawing/2010/main"/>
+                      </a:ext>
+                    </a:extLst>
+                  </pic:spPr>
+                </pic:pic>
+              </a:graphicData>
+            </a:graphic>
+          </wp:inline>
+        </w:drawing>
+      </w:r>
+    </w:p>
+    <w:p>
+      <w:pPr>
+        <w:pStyle w:val="ListParagraph"/>
+        <w:spacing w:before="78" w:line="360" w:lineRule="auto"/>
+        <w:ind w:left="720" w:firstLine="0"/>
+        <w:jc w:val="both"/>
+        <w:rPr>
+          <w:rFonts w:asciiTheme="minorHAnsi" w:hAnsiTheme="minorHAnsi" w:cstheme="minorHAnsi"/>
+          <w:sz w:val="24"/>
+          <w:szCs w:val="28"/>
+          <w:lang w:val="en-US"/>
+        </w:rPr>
+      </w:pPr>
+      <w:r>
+        <w:rPr>
+          <w:rFonts w:asciiTheme="minorHAnsi" w:hAnsiTheme="minorHAnsi" w:cstheme="minorHAnsi"/>
+          <w:sz w:val="24"/>
+          <w:szCs w:val="28"/>
+          <w:lang w:val="en-US"/>
+        </w:rPr>
+        <w:lastRenderedPageBreak/>
+        <w:drawing>
+          <wp:inline distT="0" distB="0" distL="0" distR="0" wp14:anchorId="3917348A" wp14:editId="046A520F">
+            <wp:extent cx="5664200" cy="5076825"/>
+            <wp:effectExtent l="0" t="0" r="0" b="9525"/>
+            <wp:docPr id="543397811" name="Picture 1"/>
+            <wp:cNvGraphicFramePr>
+              <a:graphicFrameLocks xmlns:a="http://schemas.openxmlformats.org/drawingml/2006/main" noChangeAspect="1"/>
+            </wp:cNvGraphicFramePr>
+            <a:graphic xmlns:a="http://schemas.openxmlformats.org/drawingml/2006/main">
+              <a:graphicData uri="http://schemas.openxmlformats.org/drawingml/2006/picture">
+                <pic:pic xmlns:pic="http://schemas.openxmlformats.org/drawingml/2006/picture">
+                  <pic:nvPicPr>
+                    <pic:cNvPr id="543397811" name=""/>
+                    <pic:cNvPicPr/>
+                  </pic:nvPicPr>
+                  <pic:blipFill rotWithShape="1">
+                    <a:blip r:embed="rId23"/>
+                    <a:srcRect t="14040" b="934"/>
+                    <a:stretch/>
+                  </pic:blipFill>
+                  <pic:spPr bwMode="auto">
+                    <a:xfrm>
+                      <a:off x="0" y="0"/>
+                      <a:ext cx="5664200" cy="5076825"/>
+                    </a:xfrm>
+                    <a:prstGeom prst="rect">
+                      <a:avLst/>
+                    </a:prstGeom>
+                    <a:ln>
+                      <a:noFill/>
+                    </a:ln>
+                    <a:extLst>
+                      <a:ext uri="{53640926-AAD7-44D8-BBD7-CCE9431645EC}">
+                        <a14:shadowObscured xmlns:a14="http://schemas.microsoft.com/office/drawing/2010/main"/>
+                      </a:ext>
+                    </a:extLst>
+                  </pic:spPr>
+                </pic:pic>
+              </a:graphicData>
+            </a:graphic>
+          </wp:inline>
+        </w:drawing>
+      </w:r>
+    </w:p>
+    <w:p>
+      <w:pPr>
+        <w:pStyle w:val="ListParagraph"/>
+        <w:numPr>
+          <w:ilvl w:val="0"/>
+          <w:numId w:val="15"/>
+        </w:numPr>
+        <w:spacing w:before="78" w:line="360" w:lineRule="auto"/>
+        <w:jc w:val="both"/>
+        <w:rPr>
+          <w:rFonts w:asciiTheme="minorHAnsi" w:hAnsiTheme="minorHAnsi" w:cstheme="minorHAnsi"/>
+          <w:sz w:val="24"/>
+          <w:szCs w:val="28"/>
+          <w:lang w:val="en-US"/>
+        </w:rPr>
+      </w:pPr>
+      <w:proofErr w:type="spellStart"/>
+      <w:r>
+        <w:rPr>
+          <w:rFonts w:asciiTheme="minorHAnsi" w:hAnsiTheme="minorHAnsi" w:cstheme="minorHAnsi"/>
+          <w:sz w:val="24"/>
+          <w:szCs w:val="28"/>
+          <w:lang w:val="en-US"/>
+        </w:rPr>
+        <w:t>Buatlah</w:t>
+      </w:r>
+      <w:proofErr w:type="spellEnd"/>
+      <w:r>
+        <w:rPr>
+          <w:rFonts w:asciiTheme="minorHAnsi" w:hAnsiTheme="minorHAnsi" w:cstheme="minorHAnsi"/>
+          <w:sz w:val="24"/>
+          <w:szCs w:val="28"/>
+          <w:lang w:val="en-US"/>
+        </w:rPr>
+        <w:t xml:space="preserve"> </w:t>
+      </w:r>
+      <w:proofErr w:type="spellStart"/>
+      <w:r>
+        <w:rPr>
+          <w:rFonts w:asciiTheme="minorHAnsi" w:hAnsiTheme="minorHAnsi" w:cstheme="minorHAnsi"/>
+          <w:sz w:val="24"/>
+          <w:szCs w:val="28"/>
+          <w:lang w:val="en-US"/>
+        </w:rPr>
+        <w:t>direktori</w:t>
+      </w:r>
+      <w:proofErr w:type="spellEnd"/>
+      <w:r>
+        <w:rPr>
+          <w:rFonts w:asciiTheme="minorHAnsi" w:hAnsiTheme="minorHAnsi" w:cstheme="minorHAnsi"/>
+          <w:sz w:val="24"/>
+          <w:szCs w:val="28"/>
+          <w:lang w:val="en-US"/>
+        </w:rPr>
+        <w:t xml:space="preserve"> latihan2 </w:t>
+      </w:r>
+      <w:proofErr w:type="spellStart"/>
+      <w:r>
+        <w:rPr>
+          <w:rFonts w:asciiTheme="minorHAnsi" w:hAnsiTheme="minorHAnsi" w:cstheme="minorHAnsi"/>
+          <w:sz w:val="24"/>
+          <w:szCs w:val="28"/>
+          <w:lang w:val="en-US"/>
+        </w:rPr>
+        <w:t>sebanyak</w:t>
+      </w:r>
+      <w:proofErr w:type="spellEnd"/>
+      <w:r>
+        <w:rPr>
+          <w:rFonts w:asciiTheme="minorHAnsi" w:hAnsiTheme="minorHAnsi" w:cstheme="minorHAnsi"/>
+          <w:sz w:val="24"/>
+          <w:szCs w:val="28"/>
+          <w:lang w:val="en-US"/>
+        </w:rPr>
+        <w:t xml:space="preserve"> 2 kali dan </w:t>
+      </w:r>
+      <w:proofErr w:type="spellStart"/>
+      <w:r>
+        <w:rPr>
+          <w:rFonts w:asciiTheme="minorHAnsi" w:hAnsiTheme="minorHAnsi" w:cstheme="minorHAnsi"/>
+          <w:sz w:val="24"/>
+          <w:szCs w:val="28"/>
+          <w:lang w:val="en-US"/>
+        </w:rPr>
+        <w:t>belokkan</w:t>
+      </w:r>
+      <w:proofErr w:type="spellEnd"/>
+      <w:r>
+        <w:rPr>
+          <w:rFonts w:asciiTheme="minorHAnsi" w:hAnsiTheme="minorHAnsi" w:cstheme="minorHAnsi"/>
+          <w:sz w:val="24"/>
+          <w:szCs w:val="28"/>
+          <w:lang w:val="en-US"/>
+        </w:rPr>
+        <w:t xml:space="preserve"> standard error ke file</w:t>
+      </w:r>
+      <w:r>
+        <w:rPr>
+          <w:rFonts w:asciiTheme="minorHAnsi" w:hAnsiTheme="minorHAnsi" w:cstheme="minorHAnsi"/>
+          <w:sz w:val="24"/>
+          <w:szCs w:val="28"/>
+          <w:lang w:val="en-US"/>
+        </w:rPr>
+        <w:t xml:space="preserve"> </w:t>
+      </w:r>
+      <w:r>
+        <w:rPr>
+          <w:rFonts w:asciiTheme="minorHAnsi" w:hAnsiTheme="minorHAnsi" w:cstheme="minorHAnsi"/>
+          <w:sz w:val="24"/>
+          <w:szCs w:val="28"/>
+          <w:lang w:val="en-US"/>
+        </w:rPr>
+        <w:t>rmdirerror.txt.</w:t>
+      </w:r>
+    </w:p>
+    <w:p>
+      <w:pPr>
+        <w:pStyle w:val="ListParagraph"/>
+        <w:spacing w:before="78" w:line="360" w:lineRule="auto"/>
+        <w:ind w:left="720" w:firstLine="0"/>
+        <w:jc w:val="both"/>
+        <w:rPr>
+          <w:rFonts w:asciiTheme="minorHAnsi" w:hAnsiTheme="minorHAnsi" w:cstheme="minorHAnsi"/>
+          <w:sz w:val="24"/>
+          <w:szCs w:val="28"/>
+          <w:lang w:val="en-US"/>
+        </w:rPr>
+      </w:pPr>
+      <w:r>
+        <w:rPr>
+          <w:rFonts w:asciiTheme="minorHAnsi" w:hAnsiTheme="minorHAnsi" w:cstheme="minorHAnsi"/>
+          <w:sz w:val="24"/>
+          <w:szCs w:val="28"/>
+          <w:lang w:val="en-US"/>
+        </w:rPr>
+        <w:drawing>
+          <wp:inline distT="0" distB="0" distL="0" distR="0" wp14:anchorId="55EB434C" wp14:editId="77BBB847">
+            <wp:extent cx="5664200" cy="2422525"/>
+            <wp:effectExtent l="0" t="0" r="0" b="0"/>
+            <wp:docPr id="952355681" name="Picture 1"/>
+            <wp:cNvGraphicFramePr>
+              <a:graphicFrameLocks xmlns:a="http://schemas.openxmlformats.org/drawingml/2006/main" noChangeAspect="1"/>
+            </wp:cNvGraphicFramePr>
+            <a:graphic xmlns:a="http://schemas.openxmlformats.org/drawingml/2006/main">
+              <a:graphicData uri="http://schemas.openxmlformats.org/drawingml/2006/picture">
+                <pic:pic xmlns:pic="http://schemas.openxmlformats.org/drawingml/2006/picture">
+                  <pic:nvPicPr>
+                    <pic:cNvPr id="952355681" name=""/>
+                    <pic:cNvPicPr/>
+                  </pic:nvPicPr>
+                  <pic:blipFill>
+                    <a:blip r:embed="rId24"/>
+                    <a:stretch>
+                      <a:fillRect/>
+                    </a:stretch>
+                  </pic:blipFill>
+                  <pic:spPr>
+                    <a:xfrm>
+                      <a:off x="0" y="0"/>
+                      <a:ext cx="5664200" cy="2422525"/>
+                    </a:xfrm>
+                    <a:prstGeom prst="rect">
+                      <a:avLst/>
+                    </a:prstGeom>
+                  </pic:spPr>
+                </pic:pic>
+              </a:graphicData>
+            </a:graphic>
+          </wp:inline>
+        </w:drawing>
+      </w:r>
+    </w:p>
+    <w:p>
+      <w:pPr>
+        <w:pStyle w:val="ListParagraph"/>
+        <w:spacing w:before="78" w:line="360" w:lineRule="auto"/>
+        <w:ind w:left="720" w:firstLine="0"/>
+        <w:jc w:val="both"/>
+        <w:rPr>
+          <w:rFonts w:asciiTheme="minorHAnsi" w:hAnsiTheme="minorHAnsi" w:cstheme="minorHAnsi"/>
+          <w:sz w:val="24"/>
+          <w:szCs w:val="28"/>
+          <w:lang w:val="en-US"/>
+        </w:rPr>
+      </w:pPr>
+    </w:p>
+    <w:p>
+      <w:pPr>
+        <w:pStyle w:val="ListParagraph"/>
+        <w:numPr>
+          <w:ilvl w:val="0"/>
+          <w:numId w:val="15"/>
+        </w:numPr>
+        <w:spacing w:before="78" w:line="360" w:lineRule="auto"/>
+        <w:jc w:val="both"/>
+        <w:rPr>
+          <w:rFonts w:asciiTheme="minorHAnsi" w:hAnsiTheme="minorHAnsi" w:cstheme="minorHAnsi"/>
+          <w:sz w:val="24"/>
+          <w:szCs w:val="28"/>
+          <w:lang w:val="en-US"/>
+        </w:rPr>
+      </w:pPr>
+      <w:proofErr w:type="spellStart"/>
+      <w:r>
+        <w:rPr>
+          <w:rFonts w:asciiTheme="minorHAnsi" w:hAnsiTheme="minorHAnsi" w:cstheme="minorHAnsi"/>
+          <w:sz w:val="24"/>
+          <w:szCs w:val="28"/>
+          <w:lang w:val="en-US"/>
+        </w:rPr>
+        <w:lastRenderedPageBreak/>
+        <w:t>Urutkan</w:t>
+      </w:r>
+      <w:proofErr w:type="spellEnd"/>
+      <w:r>
+        <w:rPr>
+          <w:rFonts w:asciiTheme="minorHAnsi" w:hAnsiTheme="minorHAnsi" w:cstheme="minorHAnsi"/>
+          <w:sz w:val="24"/>
+          <w:szCs w:val="28"/>
+          <w:lang w:val="en-US"/>
+        </w:rPr>
+        <w:t xml:space="preserve"> </w:t>
+      </w:r>
+      <w:proofErr w:type="spellStart"/>
+      <w:r>
+        <w:rPr>
+          <w:rFonts w:asciiTheme="minorHAnsi" w:hAnsiTheme="minorHAnsi" w:cstheme="minorHAnsi"/>
+          <w:sz w:val="24"/>
+          <w:szCs w:val="28"/>
+          <w:lang w:val="en-US"/>
+        </w:rPr>
+        <w:t>kalimat</w:t>
+      </w:r>
+      <w:proofErr w:type="spellEnd"/>
+      <w:r>
+        <w:rPr>
+          <w:rFonts w:asciiTheme="minorHAnsi" w:hAnsiTheme="minorHAnsi" w:cstheme="minorHAnsi"/>
+          <w:sz w:val="24"/>
+          <w:szCs w:val="28"/>
+          <w:lang w:val="en-US"/>
+        </w:rPr>
+        <w:t xml:space="preserve"> </w:t>
+      </w:r>
+      <w:proofErr w:type="spellStart"/>
+      <w:proofErr w:type="gramStart"/>
+      <w:r>
+        <w:rPr>
+          <w:rFonts w:asciiTheme="minorHAnsi" w:hAnsiTheme="minorHAnsi" w:cstheme="minorHAnsi"/>
+          <w:sz w:val="24"/>
+          <w:szCs w:val="28"/>
+          <w:lang w:val="en-US"/>
+        </w:rPr>
+        <w:t>berikut</w:t>
+      </w:r>
+      <w:proofErr w:type="spellEnd"/>
+      <w:r>
+        <w:rPr>
+          <w:rFonts w:asciiTheme="minorHAnsi" w:hAnsiTheme="minorHAnsi" w:cstheme="minorHAnsi"/>
+          <w:sz w:val="24"/>
+          <w:szCs w:val="28"/>
+          <w:lang w:val="en-US"/>
+        </w:rPr>
+        <w:t xml:space="preserve"> :</w:t>
+      </w:r>
+      <w:proofErr w:type="gramEnd"/>
+    </w:p>
+    <w:p>
+      <w:pPr>
+        <w:pStyle w:val="ListParagraph"/>
         <w:spacing w:before="78"/>
-        <w:jc w:val="both"/>
-        <w:rPr>
-          <w:rFonts w:asciiTheme="minorHAnsi" w:hAnsiTheme="minorHAnsi" w:cstheme="minorHAnsi"/>
-          <w:b/>
-          <w:bCs/>
-          <w:sz w:val="24"/>
-          <w:szCs w:val="28"/>
-          <w:lang w:val="en-US"/>
-        </w:rPr>
-      </w:pPr>
-      <w:r>
-        <w:rPr>
-          <w:rFonts w:asciiTheme="minorHAnsi" w:hAnsiTheme="minorHAnsi" w:cstheme="minorHAnsi"/>
-          <w:b/>
-          <w:bCs/>
-          <w:sz w:val="24"/>
-          <w:szCs w:val="28"/>
-          <w:lang w:val="en-US"/>
-        </w:rPr>
-        <w:t xml:space="preserve">Percobaan 2: </w:t>
+        <w:ind w:left="720" w:firstLine="0"/>
+        <w:jc w:val="both"/>
+        <w:rPr>
+          <w:rFonts w:asciiTheme="minorHAnsi" w:hAnsiTheme="minorHAnsi" w:cstheme="minorHAnsi"/>
+          <w:sz w:val="24"/>
+          <w:szCs w:val="28"/>
+          <w:lang w:val="en-US"/>
+        </w:rPr>
+      </w:pPr>
+      <w:r>
+        <w:rPr>
+          <w:rFonts w:asciiTheme="minorHAnsi" w:hAnsiTheme="minorHAnsi" w:cstheme="minorHAnsi"/>
+          <w:sz w:val="24"/>
+          <w:szCs w:val="28"/>
+          <w:lang w:val="en-US"/>
+        </w:rPr>
+        <w:t>Jakarta</w:t>
+      </w:r>
+    </w:p>
+    <w:p>
+      <w:pPr>
+        <w:pStyle w:val="ListParagraph"/>
+        <w:spacing w:before="78"/>
+        <w:ind w:left="720" w:firstLine="0"/>
+        <w:jc w:val="both"/>
+        <w:rPr>
+          <w:rFonts w:asciiTheme="minorHAnsi" w:hAnsiTheme="minorHAnsi" w:cstheme="minorHAnsi"/>
+          <w:sz w:val="24"/>
+          <w:szCs w:val="28"/>
+          <w:lang w:val="en-US"/>
+        </w:rPr>
+      </w:pPr>
+      <w:r>
+        <w:rPr>
+          <w:rFonts w:asciiTheme="minorHAnsi" w:hAnsiTheme="minorHAnsi" w:cstheme="minorHAnsi"/>
+          <w:sz w:val="24"/>
+          <w:szCs w:val="28"/>
+          <w:lang w:val="en-US"/>
+        </w:rPr>
+        <w:t>Bandung</w:t>
+      </w:r>
+    </w:p>
+    <w:p>
+      <w:pPr>
+        <w:pStyle w:val="ListParagraph"/>
+        <w:spacing w:before="78"/>
+        <w:ind w:left="720" w:firstLine="0"/>
+        <w:jc w:val="both"/>
+        <w:rPr>
+          <w:rFonts w:asciiTheme="minorHAnsi" w:hAnsiTheme="minorHAnsi" w:cstheme="minorHAnsi"/>
+          <w:sz w:val="24"/>
+          <w:szCs w:val="28"/>
+          <w:lang w:val="en-US"/>
+        </w:rPr>
+      </w:pPr>
+      <w:r>
+        <w:rPr>
+          <w:rFonts w:asciiTheme="minorHAnsi" w:hAnsiTheme="minorHAnsi" w:cstheme="minorHAnsi"/>
+          <w:sz w:val="24"/>
+          <w:szCs w:val="28"/>
+          <w:lang w:val="en-US"/>
+        </w:rPr>
+        <w:t>Surabaya</w:t>
+      </w:r>
+    </w:p>
+    <w:p>
+      <w:pPr>
+        <w:pStyle w:val="ListParagraph"/>
+        <w:spacing w:before="78"/>
+        <w:ind w:left="720" w:firstLine="0"/>
+        <w:jc w:val="both"/>
+        <w:rPr>
+          <w:rFonts w:asciiTheme="minorHAnsi" w:hAnsiTheme="minorHAnsi" w:cstheme="minorHAnsi"/>
+          <w:sz w:val="24"/>
+          <w:szCs w:val="28"/>
+          <w:lang w:val="en-US"/>
+        </w:rPr>
+      </w:pPr>
+      <w:r>
+        <w:rPr>
+          <w:rFonts w:asciiTheme="minorHAnsi" w:hAnsiTheme="minorHAnsi" w:cstheme="minorHAnsi"/>
+          <w:sz w:val="24"/>
+          <w:szCs w:val="28"/>
+          <w:lang w:val="en-US"/>
+        </w:rPr>
+        <w:t>Padang</w:t>
+      </w:r>
+    </w:p>
+    <w:p>
+      <w:pPr>
+        <w:pStyle w:val="ListParagraph"/>
+        <w:spacing w:before="78"/>
+        <w:ind w:left="720" w:firstLine="0"/>
+        <w:jc w:val="both"/>
+        <w:rPr>
+          <w:rFonts w:asciiTheme="minorHAnsi" w:hAnsiTheme="minorHAnsi" w:cstheme="minorHAnsi"/>
+          <w:sz w:val="24"/>
+          <w:szCs w:val="28"/>
+          <w:lang w:val="en-US"/>
+        </w:rPr>
+      </w:pPr>
+      <w:r>
+        <w:rPr>
+          <w:rFonts w:asciiTheme="minorHAnsi" w:hAnsiTheme="minorHAnsi" w:cstheme="minorHAnsi"/>
+          <w:sz w:val="24"/>
+          <w:szCs w:val="28"/>
+          <w:lang w:val="en-US"/>
+        </w:rPr>
+        <w:t>Palembang</w:t>
+      </w:r>
+    </w:p>
+    <w:p>
+      <w:pPr>
+        <w:pStyle w:val="ListParagraph"/>
+        <w:spacing w:before="78"/>
+        <w:ind w:left="720" w:firstLine="0"/>
+        <w:jc w:val="both"/>
+        <w:rPr>
+          <w:rFonts w:asciiTheme="minorHAnsi" w:hAnsiTheme="minorHAnsi" w:cstheme="minorHAnsi"/>
+          <w:sz w:val="24"/>
+          <w:szCs w:val="28"/>
+          <w:lang w:val="en-US"/>
+        </w:rPr>
+      </w:pPr>
+      <w:r>
+        <w:rPr>
+          <w:rFonts w:asciiTheme="minorHAnsi" w:hAnsiTheme="minorHAnsi" w:cstheme="minorHAnsi"/>
+          <w:sz w:val="24"/>
+          <w:szCs w:val="28"/>
+          <w:lang w:val="en-US"/>
+        </w:rPr>
+        <w:t>Lampung</w:t>
+      </w:r>
+    </w:p>
+    <w:p>
+      <w:pPr>
+        <w:pStyle w:val="ListParagraph"/>
+        <w:spacing w:before="78" w:line="360" w:lineRule="auto"/>
+        <w:ind w:left="720" w:firstLine="0"/>
+        <w:jc w:val="both"/>
+        <w:rPr>
+          <w:rFonts w:asciiTheme="minorHAnsi" w:hAnsiTheme="minorHAnsi" w:cstheme="minorHAnsi"/>
+          <w:sz w:val="24"/>
+          <w:szCs w:val="28"/>
+          <w:lang w:val="en-US"/>
+        </w:rPr>
+      </w:pPr>
+      <w:r>
+        <w:rPr>
+          <w:rFonts w:asciiTheme="minorHAnsi" w:hAnsiTheme="minorHAnsi" w:cstheme="minorHAnsi"/>
+          <w:sz w:val="24"/>
+          <w:szCs w:val="28"/>
+          <w:lang w:val="en-US"/>
+        </w:rPr>
+        <w:t xml:space="preserve">Dengan </w:t>
       </w:r>
       <w:proofErr w:type="spellStart"/>
       <w:r>
         <w:rPr>
           <w:rFonts w:asciiTheme="minorHAnsi" w:hAnsiTheme="minorHAnsi" w:cstheme="minorHAnsi"/>
-          <w:b/>
-          <w:bCs/>
-          <w:sz w:val="24"/>
-          <w:szCs w:val="28"/>
-          <w:lang w:val="en-US"/>
-        </w:rPr>
-        <w:t>Pembelokan</w:t>
+          <w:sz w:val="24"/>
+          <w:szCs w:val="28"/>
+          <w:lang w:val="en-US"/>
+        </w:rPr>
+        <w:t>menggunakan</w:t>
       </w:r>
       <w:proofErr w:type="spellEnd"/>
       <w:r>
         <w:rPr>
           <w:rFonts w:asciiTheme="minorHAnsi" w:hAnsiTheme="minorHAnsi" w:cstheme="minorHAnsi"/>
-          <w:b/>
-          <w:bCs/>
-          <w:sz w:val="24"/>
-          <w:szCs w:val="28"/>
-          <w:lang w:val="en-US"/>
-        </w:rPr>
-        <w:t xml:space="preserve"> (redirection)</w:t>
-      </w:r>
-    </w:p>
-    <w:p>
-      <w:pPr>
+          <w:sz w:val="24"/>
+          <w:szCs w:val="28"/>
+          <w:lang w:val="en-US"/>
+        </w:rPr>
+        <w:t xml:space="preserve"> </w:t>
+      </w:r>
+      <w:proofErr w:type="spellStart"/>
+      <w:r>
+        <w:rPr>
+          <w:rFonts w:asciiTheme="minorHAnsi" w:hAnsiTheme="minorHAnsi" w:cstheme="minorHAnsi"/>
+          <w:sz w:val="24"/>
+          <w:szCs w:val="28"/>
+          <w:lang w:val="en-US"/>
+        </w:rPr>
+        <w:t>notasi</w:t>
+      </w:r>
+      <w:proofErr w:type="spellEnd"/>
+      <w:r>
+        <w:rPr>
+          <w:rFonts w:asciiTheme="minorHAnsi" w:hAnsiTheme="minorHAnsi" w:cstheme="minorHAnsi"/>
+          <w:sz w:val="24"/>
+          <w:szCs w:val="28"/>
+          <w:lang w:val="en-US"/>
+        </w:rPr>
+        <w:t xml:space="preserve"> here document (&lt;@@@ …@@@)</w:t>
+      </w:r>
+    </w:p>
+    <w:p>
+      <w:pPr>
+        <w:pStyle w:val="ListParagraph"/>
+        <w:spacing w:before="78" w:line="360" w:lineRule="auto"/>
+        <w:ind w:left="720" w:firstLine="0"/>
+        <w:jc w:val="both"/>
+        <w:rPr>
+          <w:rFonts w:asciiTheme="minorHAnsi" w:hAnsiTheme="minorHAnsi" w:cstheme="minorHAnsi"/>
+          <w:sz w:val="24"/>
+          <w:szCs w:val="28"/>
+          <w:lang w:val="en-US"/>
+        </w:rPr>
+      </w:pPr>
+      <w:r>
+        <w:rPr>
+          <w:rFonts w:asciiTheme="minorHAnsi" w:hAnsiTheme="minorHAnsi" w:cstheme="minorHAnsi"/>
+          <w:sz w:val="24"/>
+          <w:szCs w:val="28"/>
+          <w:lang w:val="en-US"/>
+        </w:rPr>
+        <w:drawing>
+          <wp:inline distT="0" distB="0" distL="0" distR="0" wp14:anchorId="1CDA36C5" wp14:editId="46571AD5">
+            <wp:extent cx="5664200" cy="2686050"/>
+            <wp:effectExtent l="0" t="0" r="0" b="0"/>
+            <wp:docPr id="1953918893" name="Picture 1"/>
+            <wp:cNvGraphicFramePr>
+              <a:graphicFrameLocks xmlns:a="http://schemas.openxmlformats.org/drawingml/2006/main" noChangeAspect="1"/>
+            </wp:cNvGraphicFramePr>
+            <a:graphic xmlns:a="http://schemas.openxmlformats.org/drawingml/2006/main">
+              <a:graphicData uri="http://schemas.openxmlformats.org/drawingml/2006/picture">
+                <pic:pic xmlns:pic="http://schemas.openxmlformats.org/drawingml/2006/picture">
+                  <pic:nvPicPr>
+                    <pic:cNvPr id="1953918893" name=""/>
+                    <pic:cNvPicPr/>
+                  </pic:nvPicPr>
+                  <pic:blipFill>
+                    <a:blip r:embed="rId25"/>
+                    <a:stretch>
+                      <a:fillRect/>
+                    </a:stretch>
+                  </pic:blipFill>
+                  <pic:spPr>
+                    <a:xfrm>
+                      <a:off x="0" y="0"/>
+                      <a:ext cx="5664200" cy="2686050"/>
+                    </a:xfrm>
+                    <a:prstGeom prst="rect">
+                      <a:avLst/>
+                    </a:prstGeom>
+                  </pic:spPr>
+                </pic:pic>
+              </a:graphicData>
+            </a:graphic>
+          </wp:inline>
+        </w:drawing>
+      </w:r>
+    </w:p>
+    <w:p>
+      <w:pPr>
+        <w:pStyle w:val="ListParagraph"/>
+        <w:numPr>
+          <w:ilvl w:val="0"/>
+          <w:numId w:val="15"/>
+        </w:numPr>
+        <w:spacing w:before="78" w:line="360" w:lineRule="auto"/>
+        <w:jc w:val="both"/>
+        <w:rPr>
+          <w:rFonts w:asciiTheme="minorHAnsi" w:hAnsiTheme="minorHAnsi" w:cstheme="minorHAnsi"/>
+          <w:sz w:val="24"/>
+          <w:szCs w:val="28"/>
+          <w:lang w:val="en-US"/>
+        </w:rPr>
+      </w:pPr>
+      <w:proofErr w:type="spellStart"/>
+      <w:r>
+        <w:rPr>
+          <w:rFonts w:asciiTheme="minorHAnsi" w:hAnsiTheme="minorHAnsi" w:cstheme="minorHAnsi"/>
+          <w:sz w:val="24"/>
+          <w:szCs w:val="28"/>
+          <w:lang w:val="en-US"/>
+        </w:rPr>
+        <w:t>Hitung</w:t>
+      </w:r>
+      <w:proofErr w:type="spellEnd"/>
+      <w:r>
+        <w:rPr>
+          <w:rFonts w:asciiTheme="minorHAnsi" w:hAnsiTheme="minorHAnsi" w:cstheme="minorHAnsi"/>
+          <w:sz w:val="24"/>
+          <w:szCs w:val="28"/>
+          <w:lang w:val="en-US"/>
+        </w:rPr>
+        <w:t xml:space="preserve"> jumlah baris, kata dan </w:t>
+      </w:r>
+      <w:proofErr w:type="spellStart"/>
+      <w:r>
+        <w:rPr>
+          <w:rFonts w:asciiTheme="minorHAnsi" w:hAnsiTheme="minorHAnsi" w:cstheme="minorHAnsi"/>
+          <w:sz w:val="24"/>
+          <w:szCs w:val="28"/>
+          <w:lang w:val="en-US"/>
+        </w:rPr>
+        <w:t>karakter</w:t>
+      </w:r>
+      <w:proofErr w:type="spellEnd"/>
+      <w:r>
+        <w:rPr>
+          <w:rFonts w:asciiTheme="minorHAnsi" w:hAnsiTheme="minorHAnsi" w:cstheme="minorHAnsi"/>
+          <w:sz w:val="24"/>
+          <w:szCs w:val="28"/>
+          <w:lang w:val="en-US"/>
+        </w:rPr>
+        <w:t xml:space="preserve"> </w:t>
+      </w:r>
+      <w:proofErr w:type="spellStart"/>
+      <w:r>
+        <w:rPr>
+          <w:rFonts w:asciiTheme="minorHAnsi" w:hAnsiTheme="minorHAnsi" w:cstheme="minorHAnsi"/>
+          <w:sz w:val="24"/>
+          <w:szCs w:val="28"/>
+          <w:lang w:val="en-US"/>
+        </w:rPr>
+        <w:t>dari</w:t>
+      </w:r>
+      <w:proofErr w:type="spellEnd"/>
+      <w:r>
+        <w:rPr>
+          <w:rFonts w:asciiTheme="minorHAnsi" w:hAnsiTheme="minorHAnsi" w:cstheme="minorHAnsi"/>
+          <w:sz w:val="24"/>
+          <w:szCs w:val="28"/>
+          <w:lang w:val="en-US"/>
+        </w:rPr>
+        <w:t xml:space="preserve"> file </w:t>
+      </w:r>
+      <w:proofErr w:type="spellStart"/>
+      <w:proofErr w:type="gramStart"/>
+      <w:r>
+        <w:rPr>
+          <w:rFonts w:asciiTheme="minorHAnsi" w:hAnsiTheme="minorHAnsi" w:cstheme="minorHAnsi"/>
+          <w:sz w:val="24"/>
+          <w:szCs w:val="28"/>
+          <w:lang w:val="en-US"/>
+        </w:rPr>
+        <w:t>baru.urut</w:t>
+      </w:r>
+      <w:proofErr w:type="spellEnd"/>
+      <w:proofErr w:type="gramEnd"/>
+      <w:r>
+        <w:rPr>
+          <w:rFonts w:asciiTheme="minorHAnsi" w:hAnsiTheme="minorHAnsi" w:cstheme="minorHAnsi"/>
+          <w:sz w:val="24"/>
+          <w:szCs w:val="28"/>
+          <w:lang w:val="en-US"/>
+        </w:rPr>
+        <w:t xml:space="preserve"> dengan </w:t>
+      </w:r>
+      <w:proofErr w:type="spellStart"/>
+      <w:r>
+        <w:rPr>
+          <w:rFonts w:asciiTheme="minorHAnsi" w:hAnsiTheme="minorHAnsi" w:cstheme="minorHAnsi"/>
+          <w:sz w:val="24"/>
+          <w:szCs w:val="28"/>
+          <w:lang w:val="en-US"/>
+        </w:rPr>
+        <w:t>menggunakan</w:t>
+      </w:r>
+      <w:proofErr w:type="spellEnd"/>
+      <w:r>
+        <w:rPr>
+          <w:rFonts w:asciiTheme="minorHAnsi" w:hAnsiTheme="minorHAnsi" w:cstheme="minorHAnsi"/>
+          <w:sz w:val="24"/>
+          <w:szCs w:val="28"/>
+          <w:lang w:val="en-US"/>
+        </w:rPr>
+        <w:t xml:space="preserve"> </w:t>
+      </w:r>
+      <w:r>
+        <w:rPr>
+          <w:rFonts w:asciiTheme="minorHAnsi" w:hAnsiTheme="minorHAnsi" w:cstheme="minorHAnsi"/>
+          <w:sz w:val="24"/>
+          <w:szCs w:val="28"/>
+          <w:lang w:val="en-US"/>
+        </w:rPr>
+        <w:t xml:space="preserve">filter dan </w:t>
+      </w:r>
+      <w:proofErr w:type="spellStart"/>
+      <w:r>
+        <w:rPr>
+          <w:rFonts w:asciiTheme="minorHAnsi" w:hAnsiTheme="minorHAnsi" w:cstheme="minorHAnsi"/>
+          <w:sz w:val="24"/>
+          <w:szCs w:val="28"/>
+          <w:lang w:val="en-US"/>
+        </w:rPr>
+        <w:t>tambahkan</w:t>
+      </w:r>
+      <w:proofErr w:type="spellEnd"/>
+      <w:r>
+        <w:rPr>
+          <w:rFonts w:asciiTheme="minorHAnsi" w:hAnsiTheme="minorHAnsi" w:cstheme="minorHAnsi"/>
+          <w:sz w:val="24"/>
+          <w:szCs w:val="28"/>
+          <w:lang w:val="en-US"/>
+        </w:rPr>
+        <w:t xml:space="preserve"> data tersebut ke file baru.</w:t>
+      </w:r>
+    </w:p>
+    <w:p>
+      <w:pPr>
+        <w:pStyle w:val="ListParagraph"/>
+        <w:spacing w:before="78" w:line="360" w:lineRule="auto"/>
+        <w:ind w:left="720" w:firstLine="0"/>
+        <w:jc w:val="both"/>
+        <w:rPr>
+          <w:rFonts w:asciiTheme="minorHAnsi" w:hAnsiTheme="minorHAnsi" w:cstheme="minorHAnsi"/>
+          <w:sz w:val="24"/>
+          <w:szCs w:val="28"/>
+          <w:lang w:val="en-US"/>
+        </w:rPr>
+      </w:pPr>
+      <w:r>
+        <w:rPr>
+          <w:rFonts w:asciiTheme="minorHAnsi" w:hAnsiTheme="minorHAnsi" w:cstheme="minorHAnsi"/>
+          <w:sz w:val="24"/>
+          <w:szCs w:val="28"/>
+          <w:lang w:val="en-US"/>
+        </w:rPr>
+        <w:drawing>
+          <wp:inline distT="0" distB="0" distL="0" distR="0" wp14:anchorId="14D1838F" wp14:editId="26C7FA7D">
+            <wp:extent cx="5664200" cy="1242060"/>
+            <wp:effectExtent l="0" t="0" r="0" b="0"/>
+            <wp:docPr id="1532312976" name="Picture 1"/>
+            <wp:cNvGraphicFramePr>
+              <a:graphicFrameLocks xmlns:a="http://schemas.openxmlformats.org/drawingml/2006/main" noChangeAspect="1"/>
+            </wp:cNvGraphicFramePr>
+            <a:graphic xmlns:a="http://schemas.openxmlformats.org/drawingml/2006/main">
+              <a:graphicData uri="http://schemas.openxmlformats.org/drawingml/2006/picture">
+                <pic:pic xmlns:pic="http://schemas.openxmlformats.org/drawingml/2006/picture">
+                  <pic:nvPicPr>
+                    <pic:cNvPr id="1532312976" name=""/>
+                    <pic:cNvPicPr/>
+                  </pic:nvPicPr>
+                  <pic:blipFill>
+                    <a:blip r:embed="rId26"/>
+                    <a:stretch>
+                      <a:fillRect/>
+                    </a:stretch>
+                  </pic:blipFill>
+                  <pic:spPr>
+                    <a:xfrm>
+                      <a:off x="0" y="0"/>
+                      <a:ext cx="5664200" cy="1242060"/>
+                    </a:xfrm>
+                    <a:prstGeom prst="rect">
+                      <a:avLst/>
+                    </a:prstGeom>
+                  </pic:spPr>
+                </pic:pic>
+              </a:graphicData>
+            </a:graphic>
+          </wp:inline>
+        </w:drawing>
+      </w:r>
+    </w:p>
+    <w:p>
+      <w:pPr>
+        <w:pStyle w:val="ListParagraph"/>
+        <w:numPr>
+          <w:ilvl w:val="0"/>
+          <w:numId w:val="15"/>
+        </w:numPr>
+        <w:spacing w:before="78" w:line="360" w:lineRule="auto"/>
+        <w:jc w:val="both"/>
+        <w:rPr>
+          <w:rFonts w:asciiTheme="minorHAnsi" w:hAnsiTheme="minorHAnsi" w:cstheme="minorHAnsi"/>
+          <w:sz w:val="24"/>
+          <w:szCs w:val="28"/>
+          <w:lang w:val="en-US"/>
+        </w:rPr>
+      </w:pPr>
+      <w:proofErr w:type="spellStart"/>
+      <w:r>
+        <w:rPr>
+          <w:rFonts w:asciiTheme="minorHAnsi" w:hAnsiTheme="minorHAnsi" w:cstheme="minorHAnsi"/>
+          <w:sz w:val="24"/>
+          <w:szCs w:val="28"/>
+          <w:lang w:val="en-US"/>
+        </w:rPr>
+        <w:t>Gunakan</w:t>
+      </w:r>
+      <w:proofErr w:type="spellEnd"/>
+      <w:r>
+        <w:rPr>
+          <w:rFonts w:asciiTheme="minorHAnsi" w:hAnsiTheme="minorHAnsi" w:cstheme="minorHAnsi"/>
+          <w:sz w:val="24"/>
+          <w:szCs w:val="28"/>
+          <w:lang w:val="en-US"/>
+        </w:rPr>
+        <w:t xml:space="preserve"> </w:t>
+      </w:r>
+      <w:proofErr w:type="spellStart"/>
+      <w:r>
+        <w:rPr>
+          <w:rFonts w:asciiTheme="minorHAnsi" w:hAnsiTheme="minorHAnsi" w:cstheme="minorHAnsi"/>
+          <w:sz w:val="24"/>
+          <w:szCs w:val="28"/>
+          <w:lang w:val="en-US"/>
+        </w:rPr>
+        <w:t>perintah</w:t>
+      </w:r>
+      <w:proofErr w:type="spellEnd"/>
+      <w:r>
+        <w:rPr>
+          <w:rFonts w:asciiTheme="minorHAnsi" w:hAnsiTheme="minorHAnsi" w:cstheme="minorHAnsi"/>
+          <w:sz w:val="24"/>
+          <w:szCs w:val="28"/>
+          <w:lang w:val="en-US"/>
+        </w:rPr>
+        <w:t xml:space="preserve"> di </w:t>
+      </w:r>
+      <w:proofErr w:type="spellStart"/>
+      <w:r>
+        <w:rPr>
+          <w:rFonts w:asciiTheme="minorHAnsi" w:hAnsiTheme="minorHAnsi" w:cstheme="minorHAnsi"/>
+          <w:sz w:val="24"/>
+          <w:szCs w:val="28"/>
+          <w:lang w:val="en-US"/>
+        </w:rPr>
+        <w:t>bawah</w:t>
+      </w:r>
+      <w:proofErr w:type="spellEnd"/>
+      <w:r>
+        <w:rPr>
+          <w:rFonts w:asciiTheme="minorHAnsi" w:hAnsiTheme="minorHAnsi" w:cstheme="minorHAnsi"/>
+          <w:sz w:val="24"/>
+          <w:szCs w:val="28"/>
+          <w:lang w:val="en-US"/>
+        </w:rPr>
+        <w:t xml:space="preserve"> ini dan </w:t>
+      </w:r>
+      <w:proofErr w:type="spellStart"/>
+      <w:r>
+        <w:rPr>
+          <w:rFonts w:asciiTheme="minorHAnsi" w:hAnsiTheme="minorHAnsi" w:cstheme="minorHAnsi"/>
+          <w:sz w:val="24"/>
+          <w:szCs w:val="28"/>
+          <w:lang w:val="en-US"/>
+        </w:rPr>
+        <w:t>perhatikan</w:t>
+      </w:r>
+      <w:proofErr w:type="spellEnd"/>
+      <w:r>
+        <w:rPr>
+          <w:rFonts w:asciiTheme="minorHAnsi" w:hAnsiTheme="minorHAnsi" w:cstheme="minorHAnsi"/>
+          <w:sz w:val="24"/>
+          <w:szCs w:val="28"/>
+          <w:lang w:val="en-US"/>
+        </w:rPr>
+        <w:t xml:space="preserve"> </w:t>
+      </w:r>
+      <w:proofErr w:type="spellStart"/>
+      <w:r>
+        <w:rPr>
+          <w:rFonts w:asciiTheme="minorHAnsi" w:hAnsiTheme="minorHAnsi" w:cstheme="minorHAnsi"/>
+          <w:sz w:val="24"/>
+          <w:szCs w:val="28"/>
+          <w:lang w:val="en-US"/>
+        </w:rPr>
+        <w:t>hasilnya</w:t>
+      </w:r>
+      <w:proofErr w:type="spellEnd"/>
+      <w:r>
+        <w:rPr>
+          <w:rFonts w:asciiTheme="minorHAnsi" w:hAnsiTheme="minorHAnsi" w:cstheme="minorHAnsi"/>
+          <w:sz w:val="24"/>
+          <w:szCs w:val="28"/>
+          <w:lang w:val="en-US"/>
+        </w:rPr>
+        <w:t>.</w:t>
+      </w:r>
+    </w:p>
+    <w:p>
+      <w:pPr>
+        <w:pStyle w:val="ListParagraph"/>
         <w:spacing w:before="78"/>
+        <w:ind w:left="720" w:firstLine="0"/>
+        <w:jc w:val="both"/>
+        <w:rPr>
+          <w:rFonts w:asciiTheme="minorHAnsi" w:hAnsiTheme="minorHAnsi" w:cstheme="minorHAnsi"/>
+          <w:sz w:val="24"/>
+          <w:szCs w:val="28"/>
+          <w:lang w:val="en-US"/>
+        </w:rPr>
+      </w:pPr>
+      <w:r>
+        <w:rPr>
+          <w:rFonts w:asciiTheme="minorHAnsi" w:hAnsiTheme="minorHAnsi" w:cstheme="minorHAnsi"/>
+          <w:sz w:val="24"/>
+          <w:szCs w:val="28"/>
+          <w:lang w:val="en-US"/>
+        </w:rPr>
+        <w:t>$ cat &gt; hello.txt</w:t>
+      </w:r>
+    </w:p>
+    <w:p>
+      <w:pPr>
+        <w:pStyle w:val="ListParagraph"/>
+        <w:spacing w:before="78"/>
+        <w:ind w:left="720" w:firstLine="0"/>
+        <w:jc w:val="both"/>
+        <w:rPr>
+          <w:rFonts w:asciiTheme="minorHAnsi" w:hAnsiTheme="minorHAnsi" w:cstheme="minorHAnsi"/>
+          <w:sz w:val="24"/>
+          <w:szCs w:val="28"/>
+          <w:lang w:val="en-US"/>
+        </w:rPr>
+      </w:pPr>
+      <w:r>
+        <w:rPr>
+          <w:rFonts w:asciiTheme="minorHAnsi" w:hAnsiTheme="minorHAnsi" w:cstheme="minorHAnsi"/>
+          <w:sz w:val="24"/>
+          <w:szCs w:val="28"/>
+          <w:lang w:val="en-US"/>
+        </w:rPr>
+        <w:t>dog cat</w:t>
+      </w:r>
+    </w:p>
+    <w:p>
+      <w:pPr>
+        <w:pStyle w:val="ListParagraph"/>
+        <w:spacing w:before="78"/>
+        <w:ind w:left="720" w:firstLine="0"/>
+        <w:jc w:val="both"/>
+        <w:rPr>
+          <w:rFonts w:asciiTheme="minorHAnsi" w:hAnsiTheme="minorHAnsi" w:cstheme="minorHAnsi"/>
+          <w:sz w:val="24"/>
+          <w:szCs w:val="28"/>
+          <w:lang w:val="en-US"/>
+        </w:rPr>
+      </w:pPr>
+      <w:r>
+        <w:rPr>
+          <w:rFonts w:asciiTheme="minorHAnsi" w:hAnsiTheme="minorHAnsi" w:cstheme="minorHAnsi"/>
+          <w:sz w:val="24"/>
+          <w:szCs w:val="28"/>
+          <w:lang w:val="en-US"/>
+        </w:rPr>
+        <w:t>cat duck</w:t>
+      </w:r>
+    </w:p>
+    <w:p>
+      <w:pPr>
+        <w:pStyle w:val="ListParagraph"/>
+        <w:spacing w:before="78"/>
+        <w:ind w:left="720" w:firstLine="0"/>
+        <w:jc w:val="both"/>
+        <w:rPr>
+          <w:rFonts w:asciiTheme="minorHAnsi" w:hAnsiTheme="minorHAnsi" w:cstheme="minorHAnsi"/>
+          <w:sz w:val="24"/>
+          <w:szCs w:val="28"/>
+          <w:lang w:val="en-US"/>
+        </w:rPr>
+      </w:pPr>
+    </w:p>
+    <w:p>
+      <w:pPr>
+        <w:pStyle w:val="ListParagraph"/>
+        <w:spacing w:before="78"/>
+        <w:ind w:left="720" w:firstLine="0"/>
+        <w:jc w:val="both"/>
+        <w:rPr>
+          <w:rFonts w:asciiTheme="minorHAnsi" w:hAnsiTheme="minorHAnsi" w:cstheme="minorHAnsi"/>
+          <w:sz w:val="24"/>
+          <w:szCs w:val="28"/>
+          <w:lang w:val="en-US"/>
+        </w:rPr>
+      </w:pPr>
+    </w:p>
+    <w:p>
+      <w:pPr>
+        <w:pStyle w:val="ListParagraph"/>
+        <w:spacing w:before="78"/>
+        <w:ind w:left="720" w:firstLine="0"/>
+        <w:jc w:val="both"/>
+        <w:rPr>
+          <w:rFonts w:asciiTheme="minorHAnsi" w:hAnsiTheme="minorHAnsi" w:cstheme="minorHAnsi"/>
+          <w:sz w:val="24"/>
+          <w:szCs w:val="28"/>
+          <w:lang w:val="en-US"/>
+        </w:rPr>
+      </w:pPr>
+    </w:p>
+    <w:p>
+      <w:pPr>
+        <w:pStyle w:val="ListParagraph"/>
+        <w:spacing w:before="78"/>
+        <w:ind w:left="720" w:firstLine="0"/>
+        <w:jc w:val="both"/>
+        <w:rPr>
+          <w:rFonts w:asciiTheme="minorHAnsi" w:hAnsiTheme="minorHAnsi" w:cstheme="minorHAnsi"/>
+          <w:sz w:val="24"/>
+          <w:szCs w:val="28"/>
+          <w:lang w:val="en-US"/>
+        </w:rPr>
+      </w:pPr>
+    </w:p>
+    <w:p>
+      <w:pPr>
+        <w:pStyle w:val="ListParagraph"/>
+        <w:spacing w:before="78"/>
+        <w:ind w:left="720" w:firstLine="0"/>
+        <w:jc w:val="both"/>
+        <w:rPr>
+          <w:rFonts w:asciiTheme="minorHAnsi" w:hAnsiTheme="minorHAnsi" w:cstheme="minorHAnsi"/>
+          <w:sz w:val="24"/>
+          <w:szCs w:val="28"/>
+          <w:lang w:val="en-US"/>
+        </w:rPr>
+      </w:pPr>
+      <w:r>
+        <w:rPr>
+          <w:rFonts w:asciiTheme="minorHAnsi" w:hAnsiTheme="minorHAnsi" w:cstheme="minorHAnsi"/>
+          <w:sz w:val="24"/>
+          <w:szCs w:val="28"/>
+          <w:lang w:val="en-US"/>
+        </w:rPr>
+        <w:lastRenderedPageBreak/>
+        <w:t>dog chicken</w:t>
+      </w:r>
+    </w:p>
+    <w:p>
+      <w:pPr>
+        <w:pStyle w:val="ListParagraph"/>
+        <w:spacing w:before="78"/>
+        <w:ind w:left="720" w:firstLine="0"/>
+        <w:jc w:val="both"/>
+        <w:rPr>
+          <w:rFonts w:asciiTheme="minorHAnsi" w:hAnsiTheme="minorHAnsi" w:cstheme="minorHAnsi"/>
+          <w:sz w:val="24"/>
+          <w:szCs w:val="28"/>
+          <w:lang w:val="en-US"/>
+        </w:rPr>
+      </w:pPr>
+      <w:r>
+        <w:rPr>
+          <w:rFonts w:asciiTheme="minorHAnsi" w:hAnsiTheme="minorHAnsi" w:cstheme="minorHAnsi"/>
+          <w:sz w:val="24"/>
+          <w:szCs w:val="28"/>
+          <w:lang w:val="en-US"/>
+        </w:rPr>
+        <w:t>chicken duck</w:t>
+      </w:r>
+    </w:p>
+    <w:p>
+      <w:pPr>
+        <w:pStyle w:val="ListParagraph"/>
+        <w:spacing w:before="78"/>
+        <w:ind w:left="720" w:firstLine="0"/>
+        <w:jc w:val="both"/>
+        <w:rPr>
+          <w:rFonts w:asciiTheme="minorHAnsi" w:hAnsiTheme="minorHAnsi" w:cstheme="minorHAnsi"/>
+          <w:sz w:val="24"/>
+          <w:szCs w:val="28"/>
+          <w:lang w:val="en-US"/>
+        </w:rPr>
+      </w:pPr>
+      <w:r>
+        <w:rPr>
+          <w:rFonts w:asciiTheme="minorHAnsi" w:hAnsiTheme="minorHAnsi" w:cstheme="minorHAnsi"/>
+          <w:sz w:val="24"/>
+          <w:szCs w:val="28"/>
+          <w:lang w:val="en-US"/>
+        </w:rPr>
+        <w:t>chicken cat</w:t>
+      </w:r>
+    </w:p>
+    <w:p>
+      <w:pPr>
+        <w:pStyle w:val="ListParagraph"/>
+        <w:spacing w:before="78"/>
+        <w:ind w:left="720" w:firstLine="0"/>
+        <w:jc w:val="both"/>
+        <w:rPr>
+          <w:rFonts w:asciiTheme="minorHAnsi" w:hAnsiTheme="minorHAnsi" w:cstheme="minorHAnsi"/>
+          <w:sz w:val="24"/>
+          <w:szCs w:val="28"/>
+          <w:lang w:val="en-US"/>
+        </w:rPr>
+      </w:pPr>
+      <w:r>
+        <w:rPr>
+          <w:rFonts w:asciiTheme="minorHAnsi" w:hAnsiTheme="minorHAnsi" w:cstheme="minorHAnsi"/>
+          <w:sz w:val="24"/>
+          <w:szCs w:val="28"/>
+          <w:lang w:val="en-US"/>
+        </w:rPr>
+        <w:t>dog duck</w:t>
+      </w:r>
+    </w:p>
+    <w:p>
+      <w:pPr>
+        <w:pStyle w:val="ListParagraph"/>
+        <w:spacing w:before="78"/>
+        <w:ind w:left="720" w:firstLine="0"/>
+        <w:jc w:val="both"/>
+        <w:rPr>
+          <w:rFonts w:asciiTheme="minorHAnsi" w:hAnsiTheme="minorHAnsi" w:cstheme="minorHAnsi"/>
+          <w:sz w:val="24"/>
+          <w:szCs w:val="28"/>
+          <w:lang w:val="en-US"/>
+        </w:rPr>
+      </w:pPr>
+      <w:r>
+        <w:rPr>
+          <w:rFonts w:asciiTheme="minorHAnsi" w:hAnsiTheme="minorHAnsi" w:cstheme="minorHAnsi"/>
+          <w:sz w:val="24"/>
+          <w:szCs w:val="28"/>
+          <w:lang w:val="en-US"/>
+        </w:rPr>
+        <w:t>[Ctrl-d]</w:t>
+      </w:r>
+    </w:p>
+    <w:p>
+      <w:pPr>
+        <w:pStyle w:val="ListParagraph"/>
+        <w:spacing w:before="78"/>
+        <w:ind w:left="720" w:firstLine="0"/>
+        <w:jc w:val="both"/>
+        <w:rPr>
+          <w:rFonts w:asciiTheme="minorHAnsi" w:hAnsiTheme="minorHAnsi" w:cstheme="minorHAnsi"/>
+          <w:sz w:val="24"/>
+          <w:szCs w:val="28"/>
+          <w:lang w:val="en-US"/>
+        </w:rPr>
+      </w:pPr>
+      <w:r>
+        <w:rPr>
+          <w:rFonts w:asciiTheme="minorHAnsi" w:hAnsiTheme="minorHAnsi" w:cstheme="minorHAnsi"/>
+          <w:sz w:val="24"/>
+          <w:szCs w:val="28"/>
+          <w:lang w:val="en-US"/>
+        </w:rPr>
+        <w:t xml:space="preserve">$ cat hello.txt | sort | </w:t>
+      </w:r>
+      <w:proofErr w:type="spellStart"/>
+      <w:r>
+        <w:rPr>
+          <w:rFonts w:asciiTheme="minorHAnsi" w:hAnsiTheme="minorHAnsi" w:cstheme="minorHAnsi"/>
+          <w:sz w:val="24"/>
+          <w:szCs w:val="28"/>
+          <w:lang w:val="en-US"/>
+        </w:rPr>
+        <w:t>uniq</w:t>
+      </w:r>
+      <w:proofErr w:type="spellEnd"/>
+    </w:p>
+    <w:p>
+      <w:pPr>
+        <w:pStyle w:val="ListParagraph"/>
+        <w:spacing w:before="78"/>
+        <w:ind w:left="720" w:firstLine="0"/>
+        <w:jc w:val="both"/>
+        <w:rPr>
+          <w:rFonts w:asciiTheme="minorHAnsi" w:hAnsiTheme="minorHAnsi" w:cstheme="minorHAnsi"/>
+          <w:sz w:val="24"/>
+          <w:szCs w:val="28"/>
+          <w:lang w:val="en-US"/>
+        </w:rPr>
+      </w:pPr>
+      <w:r>
+        <w:rPr>
+          <w:rFonts w:asciiTheme="minorHAnsi" w:hAnsiTheme="minorHAnsi" w:cstheme="minorHAnsi"/>
+          <w:sz w:val="24"/>
+          <w:szCs w:val="28"/>
+          <w:lang w:val="en-US"/>
+        </w:rPr>
+        <w:t>$ cat hello.txt | grep “dog” | grep –v “cat”</w:t>
+      </w:r>
+    </w:p>
+    <w:p>
+      <w:pPr>
+        <w:pStyle w:val="ListParagraph"/>
+        <w:spacing w:before="78"/>
+        <w:ind w:left="720" w:firstLine="0"/>
+        <w:jc w:val="both"/>
+        <w:rPr>
+          <w:rFonts w:asciiTheme="minorHAnsi" w:hAnsiTheme="minorHAnsi" w:cstheme="minorHAnsi"/>
+          <w:sz w:val="24"/>
+          <w:szCs w:val="28"/>
+          <w:lang w:val="en-US"/>
+        </w:rPr>
+      </w:pPr>
+      <w:r>
+        <w:rPr>
+          <w:rFonts w:asciiTheme="minorHAnsi" w:hAnsiTheme="minorHAnsi" w:cstheme="minorHAnsi"/>
+          <w:sz w:val="24"/>
+          <w:szCs w:val="28"/>
+          <w:lang w:val="en-US"/>
+        </w:rPr>
+        <w:drawing>
+          <wp:inline distT="0" distB="0" distL="0" distR="0" wp14:anchorId="56CE36A4" wp14:editId="60BC8494">
+            <wp:extent cx="5664200" cy="4425315"/>
+            <wp:effectExtent l="0" t="0" r="0" b="0"/>
+            <wp:docPr id="328925753" name="Picture 1"/>
+            <wp:cNvGraphicFramePr>
+              <a:graphicFrameLocks xmlns:a="http://schemas.openxmlformats.org/drawingml/2006/main" noChangeAspect="1"/>
+            </wp:cNvGraphicFramePr>
+            <a:graphic xmlns:a="http://schemas.openxmlformats.org/drawingml/2006/main">
+              <a:graphicData uri="http://schemas.openxmlformats.org/drawingml/2006/picture">
+                <pic:pic xmlns:pic="http://schemas.openxmlformats.org/drawingml/2006/picture">
+                  <pic:nvPicPr>
+                    <pic:cNvPr id="328925753" name=""/>
+                    <pic:cNvPicPr/>
+                  </pic:nvPicPr>
+                  <pic:blipFill>
+                    <a:blip r:embed="rId27"/>
+                    <a:stretch>
+                      <a:fillRect/>
+                    </a:stretch>
+                  </pic:blipFill>
+                  <pic:spPr>
+                    <a:xfrm>
+                      <a:off x="0" y="0"/>
+                      <a:ext cx="5664200" cy="4425315"/>
+                    </a:xfrm>
+                    <a:prstGeom prst="rect">
+                      <a:avLst/>
+                    </a:prstGeom>
+                  </pic:spPr>
+                </pic:pic>
+              </a:graphicData>
+            </a:graphic>
+          </wp:inline>
+        </w:drawing>
+      </w:r>
+    </w:p>
+    <w:p>
+      <w:pPr>
+        <w:spacing w:before="78" w:line="360" w:lineRule="auto"/>
+        <w:jc w:val="both"/>
+        <w:rPr>
+          <w:rFonts w:asciiTheme="minorHAnsi" w:hAnsiTheme="minorHAnsi" w:cstheme="minorHAnsi"/>
+          <w:b/>
+          <w:bCs/>
+          <w:sz w:val="24"/>
+          <w:szCs w:val="28"/>
+          <w:lang w:val="en-US"/>
+        </w:rPr>
+      </w:pPr>
+    </w:p>
+    <w:p>
+      <w:pPr>
+        <w:spacing w:before="78" w:line="360" w:lineRule="auto"/>
         <w:jc w:val="both"/>
         <w:rPr>
           <w:rFonts w:asciiTheme="minorHAnsi" w:hAnsiTheme="minorHAnsi" w:cstheme="minorHAnsi"/>
@@ -277,7 +3730,7 @@
       </w:pPr>
     </w:p>
     <w:sectPr>
-      <w:headerReference w:type="default" r:id="rId8"/>
+      <w:headerReference w:type="default" r:id="rId28"/>
       <w:pgSz w:w="12240" w:h="15840"/>
       <w:pgMar w:top="1620" w:right="1720" w:bottom="280" w:left="1600" w:header="1356" w:footer="0" w:gutter="0"/>
       <w:cols w:space="720"/>
@@ -1553,6 +5006,95 @@
     </w:lvl>
   </w:abstractNum>
   <w:abstractNum w:abstractNumId="10" w15:restartNumberingAfterBreak="0">
+    <w:nsid w:val="579665F7"/>
+    <w:multiLevelType w:val="hybridMultilevel"/>
+    <w:tmpl w:val="5A18C39C"/>
+    <w:lvl w:ilvl="0" w:tplc="3809000F">
+      <w:start w:val="1"/>
+      <w:numFmt w:val="decimal"/>
+      <w:lvlText w:val="%1."/>
+      <w:lvlJc w:val="left"/>
+      <w:pPr>
+        <w:ind w:left="720" w:hanging="360"/>
+      </w:pPr>
+      <w:rPr>
+        <w:rFonts w:hint="default"/>
+      </w:rPr>
+    </w:lvl>
+    <w:lvl w:ilvl="1" w:tplc="38090019" w:tentative="1">
+      <w:start w:val="1"/>
+      <w:numFmt w:val="lowerLetter"/>
+      <w:lvlText w:val="%2."/>
+      <w:lvlJc w:val="left"/>
+      <w:pPr>
+        <w:ind w:left="1440" w:hanging="360"/>
+      </w:pPr>
+    </w:lvl>
+    <w:lvl w:ilvl="2" w:tplc="3809001B" w:tentative="1">
+      <w:start w:val="1"/>
+      <w:numFmt w:val="lowerRoman"/>
+      <w:lvlText w:val="%3."/>
+      <w:lvlJc w:val="right"/>
+      <w:pPr>
+        <w:ind w:left="2160" w:hanging="180"/>
+      </w:pPr>
+    </w:lvl>
+    <w:lvl w:ilvl="3" w:tplc="3809000F" w:tentative="1">
+      <w:start w:val="1"/>
+      <w:numFmt w:val="decimal"/>
+      <w:lvlText w:val="%4."/>
+      <w:lvlJc w:val="left"/>
+      <w:pPr>
+        <w:ind w:left="2880" w:hanging="360"/>
+      </w:pPr>
+    </w:lvl>
+    <w:lvl w:ilvl="4" w:tplc="38090019" w:tentative="1">
+      <w:start w:val="1"/>
+      <w:numFmt w:val="lowerLetter"/>
+      <w:lvlText w:val="%5."/>
+      <w:lvlJc w:val="left"/>
+      <w:pPr>
+        <w:ind w:left="3600" w:hanging="360"/>
+      </w:pPr>
+    </w:lvl>
+    <w:lvl w:ilvl="5" w:tplc="3809001B" w:tentative="1">
+      <w:start w:val="1"/>
+      <w:numFmt w:val="lowerRoman"/>
+      <w:lvlText w:val="%6."/>
+      <w:lvlJc w:val="right"/>
+      <w:pPr>
+        <w:ind w:left="4320" w:hanging="180"/>
+      </w:pPr>
+    </w:lvl>
+    <w:lvl w:ilvl="6" w:tplc="3809000F" w:tentative="1">
+      <w:start w:val="1"/>
+      <w:numFmt w:val="decimal"/>
+      <w:lvlText w:val="%7."/>
+      <w:lvlJc w:val="left"/>
+      <w:pPr>
+        <w:ind w:left="5040" w:hanging="360"/>
+      </w:pPr>
+    </w:lvl>
+    <w:lvl w:ilvl="7" w:tplc="38090019" w:tentative="1">
+      <w:start w:val="1"/>
+      <w:numFmt w:val="lowerLetter"/>
+      <w:lvlText w:val="%8."/>
+      <w:lvlJc w:val="left"/>
+      <w:pPr>
+        <w:ind w:left="5760" w:hanging="360"/>
+      </w:pPr>
+    </w:lvl>
+    <w:lvl w:ilvl="8" w:tplc="3809001B" w:tentative="1">
+      <w:start w:val="1"/>
+      <w:numFmt w:val="lowerRoman"/>
+      <w:lvlText w:val="%9."/>
+      <w:lvlJc w:val="right"/>
+      <w:pPr>
+        <w:ind w:left="6480" w:hanging="180"/>
+      </w:pPr>
+    </w:lvl>
+  </w:abstractNum>
+  <w:abstractNum w:abstractNumId="11" w15:restartNumberingAfterBreak="0">
     <w:nsid w:val="5FE175F2"/>
     <w:multiLevelType w:val="hybridMultilevel"/>
     <w:tmpl w:val="52BC81B8"/>
@@ -1671,7 +5213,7 @@
       </w:rPr>
     </w:lvl>
   </w:abstractNum>
-  <w:abstractNum w:abstractNumId="11" w15:restartNumberingAfterBreak="0">
+  <w:abstractNum w:abstractNumId="12" w15:restartNumberingAfterBreak="0">
     <w:nsid w:val="6F805764"/>
     <w:multiLevelType w:val="hybridMultilevel"/>
     <w:tmpl w:val="9E1E7D3E"/>
@@ -1790,7 +5332,7 @@
       </w:rPr>
     </w:lvl>
   </w:abstractNum>
-  <w:abstractNum w:abstractNumId="12" w15:restartNumberingAfterBreak="0">
+  <w:abstractNum w:abstractNumId="13" w15:restartNumberingAfterBreak="0">
     <w:nsid w:val="7E892B89"/>
     <w:multiLevelType w:val="hybridMultilevel"/>
     <w:tmpl w:val="E62E0888"/>
@@ -1909,7 +5451,7 @@
       </w:rPr>
     </w:lvl>
   </w:abstractNum>
-  <w:abstractNum w:abstractNumId="13" w15:restartNumberingAfterBreak="0">
+  <w:abstractNum w:abstractNumId="14" w15:restartNumberingAfterBreak="0">
     <w:nsid w:val="7FCD27E3"/>
     <w:multiLevelType w:val="hybridMultilevel"/>
     <w:tmpl w:val="EAF8AAD4"/>
@@ -2032,16 +5574,16 @@
     <w:abstractNumId w:val="4"/>
   </w:num>
   <w:num w:numId="2" w16cid:durableId="948665717">
-    <w:abstractNumId w:val="10"/>
+    <w:abstractNumId w:val="11"/>
   </w:num>
   <w:num w:numId="3" w16cid:durableId="1214078480">
     <w:abstractNumId w:val="9"/>
   </w:num>
   <w:num w:numId="4" w16cid:durableId="1528837074">
-    <w:abstractNumId w:val="11"/>
+    <w:abstractNumId w:val="12"/>
   </w:num>
   <w:num w:numId="5" w16cid:durableId="1386638000">
-    <w:abstractNumId w:val="13"/>
+    <w:abstractNumId w:val="14"/>
   </w:num>
   <w:num w:numId="6" w16cid:durableId="405497099">
     <w:abstractNumId w:val="6"/>
@@ -2050,7 +5592,7 @@
     <w:abstractNumId w:val="5"/>
   </w:num>
   <w:num w:numId="8" w16cid:durableId="2042511119">
-    <w:abstractNumId w:val="12"/>
+    <w:abstractNumId w:val="13"/>
   </w:num>
   <w:num w:numId="9" w16cid:durableId="1043944509">
     <w:abstractNumId w:val="0"/>
@@ -2069,6 +5611,9 @@
   </w:num>
   <w:num w:numId="14" w16cid:durableId="1972591389">
     <w:abstractNumId w:val="7"/>
+  </w:num>
+  <w:num w:numId="15" w16cid:durableId="1819220637">
+    <w:abstractNumId w:val="10"/>
   </w:num>
 </w:numbering>
 </file>

</xml_diff>